<commit_message>
Final Project review 1
</commit_message>
<xml_diff>
--- a/5_Capstone/DeepLearning/FinalProject/FinalReport.docx
+++ b/5_Capstone/DeepLearning/FinalProject/FinalReport.docx
@@ -185,10 +185,7 @@
         <w:t xml:space="preserve">Diego Menin – </w:t>
       </w:r>
       <w:r>
-        <w:t>September</w:t>
-      </w:r>
-      <w:r>
-        <w:t xml:space="preserve"> </w:t>
+        <w:t xml:space="preserve">September </w:t>
       </w:r>
       <w:r>
         <w:t>201</w:t>
@@ -645,51 +642,42 @@
         <w:ind w:firstLine="720"/>
         <w:jc w:val="both"/>
         <w:rPr>
-          <w:rFonts w:ascii="Arial" w:hAnsi="Arial" w:cs="Arial"/>
-          <w:color w:val="000000"/>
-        </w:rPr>
-      </w:pPr>
-    </w:p>
-    <w:p>
-      <w:pPr>
-        <w:spacing w:before="60" w:after="100" w:afterAutospacing="1" w:line="360" w:lineRule="atLeast"/>
-        <w:rPr>
-          <w:rFonts w:ascii="Segoe UI" w:eastAsia="Times New Roman" w:hAnsi="Segoe UI" w:cs="Segoe UI"/>
-          <w:i/>
-          <w:iCs/>
-          <w:color w:val="333333"/>
-          <w:sz w:val="24"/>
-          <w:szCs w:val="24"/>
-          <w:lang w:eastAsia="en-GB"/>
-        </w:rPr>
-      </w:pPr>
-    </w:p>
-    <w:p>
-      <w:pPr>
-        <w:spacing w:before="360" w:after="240" w:line="240" w:lineRule="auto"/>
-        <w:outlineLvl w:val="2"/>
-        <w:rPr>
-          <w:rFonts w:ascii="Segoe UI" w:eastAsia="Times New Roman" w:hAnsi="Segoe UI" w:cs="Segoe UI"/>
-          <w:b/>
-          <w:bCs/>
-          <w:color w:val="333333"/>
-          <w:sz w:val="30"/>
-          <w:szCs w:val="30"/>
-          <w:lang w:eastAsia="en-GB"/>
-        </w:rPr>
-      </w:pPr>
-      <w:r>
-        <w:rPr>
-          <w:rFonts w:ascii="Segoe UI" w:eastAsia="Times New Roman" w:hAnsi="Segoe UI" w:cs="Segoe UI"/>
-          <w:b/>
-          <w:bCs/>
-          <w:color w:val="333333"/>
-          <w:sz w:val="30"/>
-          <w:szCs w:val="30"/>
-          <w:lang w:eastAsia="en-GB"/>
-        </w:rPr>
-        <w:lastRenderedPageBreak/>
-        <w:t>Metrics</w:t>
+          <w:rFonts w:ascii="Segoe UI" w:eastAsia="Times New Roman" w:hAnsi="Segoe UI" w:cs="Segoe UI"/>
+          <w:color w:val="333333"/>
+          <w:sz w:val="24"/>
+          <w:szCs w:val="24"/>
+          <w:lang w:eastAsia="en-GB"/>
+        </w:rPr>
+      </w:pPr>
+      <w:r>
+        <w:rPr>
+          <w:rFonts w:ascii="Segoe UI" w:eastAsia="Times New Roman" w:hAnsi="Segoe UI" w:cs="Segoe UI"/>
+          <w:color w:val="333333"/>
+          <w:sz w:val="24"/>
+          <w:szCs w:val="24"/>
+          <w:lang w:eastAsia="en-GB"/>
+        </w:rPr>
+        <w:t>On a very high level, the strategy to solve the problem will be to select a training set where a model can be built to learn from and then use this model to identify new number</w:t>
+      </w:r>
+      <w:r>
+        <w:rPr>
+          <w:rFonts w:ascii="Segoe UI" w:eastAsia="Times New Roman" w:hAnsi="Segoe UI" w:cs="Segoe UI"/>
+          <w:color w:val="333333"/>
+          <w:sz w:val="24"/>
+          <w:szCs w:val="24"/>
+          <w:lang w:eastAsia="en-GB"/>
+        </w:rPr>
+        <w:t>s</w:t>
+      </w:r>
+      <w:r>
+        <w:rPr>
+          <w:rFonts w:ascii="Segoe UI" w:eastAsia="Times New Roman" w:hAnsi="Segoe UI" w:cs="Segoe UI"/>
+          <w:color w:val="333333"/>
+          <w:sz w:val="24"/>
+          <w:szCs w:val="24"/>
+          <w:lang w:eastAsia="en-GB"/>
+        </w:rPr>
+        <w:t>.</w:t>
       </w:r>
     </w:p>
     <w:p>
@@ -705,29 +693,68 @@
           <w:lang w:eastAsia="en-GB"/>
         </w:rPr>
       </w:pPr>
-      <w:r>
-        <w:rPr>
-          <w:rFonts w:ascii="Segoe UI" w:eastAsia="Times New Roman" w:hAnsi="Segoe UI" w:cs="Segoe UI"/>
-          <w:color w:val="333333"/>
-          <w:sz w:val="24"/>
-          <w:szCs w:val="24"/>
-          <w:lang w:eastAsia="en-GB"/>
-        </w:rPr>
-        <w:t>Since I am dealing with a classification problem with a predefined number of classes (0 to 9) and the training dataset is evenly distributed among all classes, I will be using "accuracy" to measure the performance of my model.</w:t>
+    </w:p>
+    <w:p>
+      <w:pPr>
+        <w:spacing w:before="360" w:after="240" w:line="240" w:lineRule="auto"/>
+        <w:outlineLvl w:val="2"/>
+        <w:rPr>
+          <w:rFonts w:ascii="Segoe UI" w:eastAsia="Times New Roman" w:hAnsi="Segoe UI" w:cs="Segoe UI"/>
+          <w:b/>
+          <w:bCs/>
+          <w:color w:val="333333"/>
+          <w:sz w:val="30"/>
+          <w:szCs w:val="30"/>
+          <w:lang w:eastAsia="en-GB"/>
+        </w:rPr>
+      </w:pPr>
+      <w:r>
+        <w:rPr>
+          <w:rFonts w:ascii="Segoe UI" w:eastAsia="Times New Roman" w:hAnsi="Segoe UI" w:cs="Segoe UI"/>
+          <w:b/>
+          <w:bCs/>
+          <w:color w:val="333333"/>
+          <w:sz w:val="30"/>
+          <w:szCs w:val="30"/>
+          <w:lang w:eastAsia="en-GB"/>
+        </w:rPr>
+        <w:lastRenderedPageBreak/>
+        <w:t>Metrics</w:t>
       </w:r>
     </w:p>
     <w:p>
       <w:pPr>
         <w:spacing w:after="240" w:line="360" w:lineRule="atLeast"/>
         <w:ind w:firstLine="720"/>
-        <w:rPr>
-          <w:rFonts w:ascii="Segoe UI" w:eastAsia="Times New Roman" w:hAnsi="Segoe UI" w:cs="Segoe UI"/>
-          <w:color w:val="333333"/>
-          <w:sz w:val="24"/>
-          <w:szCs w:val="24"/>
-          <w:lang w:eastAsia="en-GB"/>
-        </w:rPr>
-      </w:pPr>
+        <w:jc w:val="both"/>
+        <w:rPr>
+          <w:rFonts w:ascii="Segoe UI" w:eastAsia="Times New Roman" w:hAnsi="Segoe UI" w:cs="Segoe UI"/>
+          <w:color w:val="333333"/>
+          <w:sz w:val="24"/>
+          <w:szCs w:val="24"/>
+          <w:lang w:eastAsia="en-GB"/>
+        </w:rPr>
+      </w:pPr>
+      <w:r>
+        <w:rPr>
+          <w:rFonts w:ascii="Segoe UI" w:eastAsia="Times New Roman" w:hAnsi="Segoe UI" w:cs="Segoe UI"/>
+          <w:color w:val="333333"/>
+          <w:sz w:val="24"/>
+          <w:szCs w:val="24"/>
+          <w:lang w:eastAsia="en-GB"/>
+        </w:rPr>
+        <w:t>Since I am dealing with a classification problem with a predefined number of classes (0 to 9) and the training dataset is evenly distributed among all classes, I will be using "accuracy" to measure the performance of my model.</w:t>
+      </w:r>
+      <w:r>
+        <w:rPr>
+          <w:rFonts w:ascii="Segoe UI" w:eastAsia="Times New Roman" w:hAnsi="Segoe UI" w:cs="Segoe UI"/>
+          <w:color w:val="333333"/>
+          <w:sz w:val="24"/>
+          <w:szCs w:val="24"/>
+          <w:lang w:eastAsia="en-GB"/>
+        </w:rPr>
+        <w:t xml:space="preserve"> Accuracy is simply calculated by dividing the number of correct predictions by the number of total attempts, so if we get 8 out of 10 right answers, the accuracy is 80% </w:t>
+      </w:r>
     </w:p>
     <w:p>
       <w:pPr>
@@ -1518,7 +1545,7 @@
         </w:rPr>
         <w:drawing>
           <wp:inline distT="0" distB="0" distL="0" distR="0" wp14:anchorId="0B750595" wp14:editId="2363DE73">
-            <wp:extent cx="6134100" cy="5238750"/>
+            <wp:extent cx="4371975" cy="3733830"/>
             <wp:effectExtent l="0" t="0" r="0" b="0"/>
             <wp:docPr id="6" name="Picture 6"/>
             <wp:cNvGraphicFramePr>
@@ -1549,7 +1576,7 @@
                   <pic:spPr bwMode="auto">
                     <a:xfrm>
                       <a:off x="0" y="0"/>
-                      <a:ext cx="6134100" cy="5238750"/>
+                      <a:ext cx="4401623" cy="3759150"/>
                     </a:xfrm>
                     <a:prstGeom prst="rect">
                       <a:avLst/>
@@ -1610,7 +1637,6 @@
           <w:szCs w:val="24"/>
           <w:lang w:eastAsia="en-GB"/>
         </w:rPr>
-        <w:lastRenderedPageBreak/>
         <w:drawing>
           <wp:inline distT="0" distB="0" distL="0" distR="0" wp14:anchorId="6BC0FB31" wp14:editId="65717817">
             <wp:extent cx="6638925" cy="4171950"/>
@@ -1675,11 +1701,7 @@
           <w:lang w:eastAsia="en-GB"/>
         </w:rPr>
       </w:pPr>
-    </w:p>
-    <w:p>
-      <w:pPr>
-        <w:spacing w:before="360" w:after="240" w:line="240" w:lineRule="auto"/>
-        <w:outlineLvl w:val="2"/>
+      <w:r>
         <w:rPr>
           <w:rFonts w:ascii="Segoe UI" w:eastAsia="Times New Roman" w:hAnsi="Segoe UI" w:cs="Segoe UI"/>
           <w:b/>
@@ -1689,17 +1711,7 @@
           <w:szCs w:val="30"/>
           <w:lang w:eastAsia="en-GB"/>
         </w:rPr>
-      </w:pPr>
-      <w:r>
-        <w:rPr>
-          <w:rFonts w:ascii="Segoe UI" w:eastAsia="Times New Roman" w:hAnsi="Segoe UI" w:cs="Segoe UI"/>
-          <w:b/>
-          <w:bCs/>
-          <w:color w:val="333333"/>
-          <w:sz w:val="30"/>
-          <w:szCs w:val="30"/>
-          <w:lang w:eastAsia="en-GB"/>
-        </w:rPr>
+        <w:lastRenderedPageBreak/>
         <w:t>Algorithms and Techniques</w:t>
       </w:r>
     </w:p>
@@ -1798,7 +1810,536 @@
           <w:szCs w:val="24"/>
           <w:lang w:eastAsia="en-GB"/>
         </w:rPr>
-        <w:t xml:space="preserve"> models, until more complexes solutions like convolutional networks with several layers.</w:t>
+        <w:t xml:space="preserve"> linear</w:t>
+      </w:r>
+      <w:r>
+        <w:rPr>
+          <w:rFonts w:ascii="Segoe UI" w:eastAsia="Times New Roman" w:hAnsi="Segoe UI" w:cs="Segoe UI"/>
+          <w:color w:val="333333"/>
+          <w:sz w:val="24"/>
+          <w:szCs w:val="24"/>
+          <w:lang w:eastAsia="en-GB"/>
+        </w:rPr>
+        <w:t xml:space="preserve"> models, until more complexes solutions like convolutional networks with several layers</w:t>
+      </w:r>
+      <w:r>
+        <w:rPr>
+          <w:rFonts w:ascii="Segoe UI" w:eastAsia="Times New Roman" w:hAnsi="Segoe UI" w:cs="Segoe UI"/>
+          <w:color w:val="333333"/>
+          <w:sz w:val="24"/>
+          <w:szCs w:val="24"/>
+          <w:lang w:eastAsia="en-GB"/>
+        </w:rPr>
+        <w:t xml:space="preserve"> (which ended up being the main driver behind the performance improvement - more details on the “refinement” section)</w:t>
+      </w:r>
+      <w:r>
+        <w:rPr>
+          <w:rFonts w:ascii="Segoe UI" w:eastAsia="Times New Roman" w:hAnsi="Segoe UI" w:cs="Segoe UI"/>
+          <w:color w:val="333333"/>
+          <w:sz w:val="24"/>
+          <w:szCs w:val="24"/>
+          <w:lang w:eastAsia="en-GB"/>
+        </w:rPr>
+        <w:t>.</w:t>
+      </w:r>
+    </w:p>
+    <w:p>
+      <w:pPr>
+        <w:spacing w:before="60" w:after="100" w:afterAutospacing="1" w:line="360" w:lineRule="atLeast"/>
+        <w:ind w:firstLine="720"/>
+        <w:jc w:val="both"/>
+        <w:rPr>
+          <w:rFonts w:ascii="Segoe UI" w:eastAsia="Times New Roman" w:hAnsi="Segoe UI" w:cs="Segoe UI"/>
+          <w:i/>
+          <w:color w:val="333333"/>
+          <w:sz w:val="24"/>
+          <w:szCs w:val="24"/>
+          <w:lang w:eastAsia="en-GB"/>
+        </w:rPr>
+      </w:pPr>
+      <w:r>
+        <w:rPr>
+          <w:rFonts w:ascii="Segoe UI" w:eastAsia="Times New Roman" w:hAnsi="Segoe UI" w:cs="Segoe UI"/>
+          <w:color w:val="333333"/>
+          <w:sz w:val="24"/>
+          <w:szCs w:val="24"/>
+          <w:lang w:eastAsia="en-GB"/>
+        </w:rPr>
+        <w:t xml:space="preserve">The main idea </w:t>
+      </w:r>
+      <w:r>
+        <w:rPr>
+          <w:rFonts w:ascii="Segoe UI" w:eastAsia="Times New Roman" w:hAnsi="Segoe UI" w:cs="Segoe UI"/>
+          <w:color w:val="333333"/>
+          <w:sz w:val="24"/>
+          <w:szCs w:val="24"/>
+          <w:lang w:eastAsia="en-GB"/>
+        </w:rPr>
+        <w:t xml:space="preserve">behind </w:t>
+      </w:r>
+      <w:r>
+        <w:rPr>
+          <w:rFonts w:ascii="Segoe UI" w:eastAsia="Times New Roman" w:hAnsi="Segoe UI" w:cs="Segoe UI"/>
+          <w:color w:val="333333"/>
+          <w:sz w:val="24"/>
+          <w:szCs w:val="24"/>
+          <w:lang w:eastAsia="en-GB"/>
+        </w:rPr>
+        <w:t xml:space="preserve">convolutional networks </w:t>
+      </w:r>
+      <w:r>
+        <w:rPr>
+          <w:rFonts w:ascii="Segoe UI" w:eastAsia="Times New Roman" w:hAnsi="Segoe UI" w:cs="Segoe UI"/>
+          <w:color w:val="333333"/>
+          <w:sz w:val="24"/>
+          <w:szCs w:val="24"/>
+          <w:lang w:eastAsia="en-GB"/>
+        </w:rPr>
+        <w:t xml:space="preserve">is to create small “filters” and scan them through the image (so instead of doing a weighted sum across all pixels in the image, it does only on a subset of the image) producing what is called “activation maps”.  </w:t>
+      </w:r>
+      <w:r>
+        <w:rPr>
+          <w:rFonts w:ascii="Segoe UI" w:eastAsia="Times New Roman" w:hAnsi="Segoe UI" w:cs="Segoe UI"/>
+          <w:i/>
+          <w:color w:val="333333"/>
+          <w:sz w:val="24"/>
+          <w:szCs w:val="24"/>
+          <w:lang w:eastAsia="en-GB"/>
+        </w:rPr>
+        <w:t xml:space="preserve">FYI: all the images bellow are from the “CS231n Winter 2016: Lecture 7: Convolutional Neural Networks” (the link to the videos can be found on the “links” section in the end of this report). </w:t>
+      </w:r>
+    </w:p>
+    <w:p>
+      <w:pPr>
+        <w:spacing w:before="60" w:after="100" w:afterAutospacing="1" w:line="360" w:lineRule="atLeast"/>
+        <w:ind w:firstLine="720"/>
+        <w:jc w:val="both"/>
+        <w:rPr>
+          <w:rFonts w:ascii="Segoe UI" w:eastAsia="Times New Roman" w:hAnsi="Segoe UI" w:cs="Segoe UI"/>
+          <w:color w:val="333333"/>
+          <w:sz w:val="24"/>
+          <w:szCs w:val="24"/>
+          <w:lang w:eastAsia="en-GB"/>
+        </w:rPr>
+      </w:pPr>
+      <w:r>
+        <w:rPr>
+          <w:rFonts w:ascii="Segoe UI" w:eastAsia="Times New Roman" w:hAnsi="Segoe UI" w:cs="Segoe UI"/>
+          <w:color w:val="333333"/>
+          <w:sz w:val="24"/>
+          <w:szCs w:val="24"/>
+          <w:lang w:eastAsia="en-GB"/>
+        </w:rPr>
+        <w:t xml:space="preserve">For example, given a 7 X 7 image as the one bellow, we can create a 3 X 3 filter and “move it” to the right using a particular “stride”. </w:t>
+      </w:r>
+    </w:p>
+    <w:p>
+      <w:pPr>
+        <w:spacing w:before="60" w:after="100" w:afterAutospacing="1" w:line="360" w:lineRule="atLeast"/>
+        <w:ind w:firstLine="720"/>
+        <w:jc w:val="both"/>
+        <w:rPr>
+          <w:rFonts w:ascii="Segoe UI" w:eastAsia="Times New Roman" w:hAnsi="Segoe UI" w:cs="Segoe UI"/>
+          <w:color w:val="333333"/>
+          <w:sz w:val="24"/>
+          <w:szCs w:val="24"/>
+          <w:lang w:eastAsia="en-GB"/>
+        </w:rPr>
+      </w:pPr>
+    </w:p>
+    <w:p>
+      <w:pPr>
+        <w:spacing w:before="60" w:after="100" w:afterAutospacing="1" w:line="360" w:lineRule="atLeast"/>
+        <w:ind w:firstLine="720"/>
+        <w:jc w:val="center"/>
+        <w:rPr>
+          <w:rFonts w:ascii="Segoe UI" w:eastAsia="Times New Roman" w:hAnsi="Segoe UI" w:cs="Segoe UI"/>
+          <w:color w:val="333333"/>
+          <w:sz w:val="24"/>
+          <w:szCs w:val="24"/>
+          <w:lang w:eastAsia="en-GB"/>
+        </w:rPr>
+      </w:pPr>
+      <w:r>
+        <w:rPr>
+          <w:noProof/>
+          <w:lang w:eastAsia="en-GB"/>
+        </w:rPr>
+        <w:drawing>
+          <wp:inline distT="0" distB="0" distL="0" distR="0" wp14:anchorId="1BFDF605" wp14:editId="78D3D7F5">
+            <wp:extent cx="2905125" cy="3286125"/>
+            <wp:effectExtent l="0" t="0" r="9525" b="9525"/>
+            <wp:docPr id="20" name="Picture 20"/>
+            <wp:cNvGraphicFramePr>
+              <a:graphicFrameLocks xmlns:a="http://schemas.openxmlformats.org/drawingml/2006/main" noChangeAspect="1"/>
+            </wp:cNvGraphicFramePr>
+            <a:graphic xmlns:a="http://schemas.openxmlformats.org/drawingml/2006/main">
+              <a:graphicData uri="http://schemas.openxmlformats.org/drawingml/2006/picture">
+                <pic:pic xmlns:pic="http://schemas.openxmlformats.org/drawingml/2006/picture">
+                  <pic:nvPicPr>
+                    <pic:cNvPr id="0" name="Picture 5"/>
+                    <pic:cNvPicPr>
+                      <a:picLocks noChangeAspect="1" noChangeArrowheads="1"/>
+                    </pic:cNvPicPr>
+                  </pic:nvPicPr>
+                  <pic:blipFill>
+                    <a:blip r:embed="rId11">
+                      <a:extLst>
+                        <a:ext uri="{28A0092B-C50C-407E-A947-70E740481C1C}">
+                          <a14:useLocalDpi xmlns:a14="http://schemas.microsoft.com/office/drawing/2010/main" val="0"/>
+                        </a:ext>
+                      </a:extLst>
+                    </a:blip>
+                    <a:srcRect/>
+                    <a:stretch>
+                      <a:fillRect/>
+                    </a:stretch>
+                  </pic:blipFill>
+                  <pic:spPr bwMode="auto">
+                    <a:xfrm>
+                      <a:off x="0" y="0"/>
+                      <a:ext cx="2905125" cy="3286125"/>
+                    </a:xfrm>
+                    <a:prstGeom prst="rect">
+                      <a:avLst/>
+                    </a:prstGeom>
+                    <a:noFill/>
+                    <a:ln>
+                      <a:noFill/>
+                    </a:ln>
+                  </pic:spPr>
+                </pic:pic>
+              </a:graphicData>
+            </a:graphic>
+          </wp:inline>
+        </w:drawing>
+      </w:r>
+    </w:p>
+    <w:p>
+      <w:pPr>
+        <w:spacing w:before="60" w:after="100" w:afterAutospacing="1" w:line="360" w:lineRule="atLeast"/>
+        <w:ind w:firstLine="720"/>
+        <w:jc w:val="both"/>
+        <w:rPr>
+          <w:rFonts w:ascii="Segoe UI" w:eastAsia="Times New Roman" w:hAnsi="Segoe UI" w:cs="Segoe UI"/>
+          <w:color w:val="333333"/>
+          <w:sz w:val="24"/>
+          <w:szCs w:val="24"/>
+          <w:lang w:eastAsia="en-GB"/>
+        </w:rPr>
+      </w:pPr>
+      <w:r>
+        <w:rPr>
+          <w:rFonts w:ascii="Segoe UI" w:eastAsia="Times New Roman" w:hAnsi="Segoe UI" w:cs="Segoe UI"/>
+          <w:color w:val="333333"/>
+          <w:sz w:val="24"/>
+          <w:szCs w:val="24"/>
+          <w:lang w:eastAsia="en-GB"/>
+        </w:rPr>
+        <w:t>The stride indicates how much does the filter move in one direction, so for example, a stride of 1, moves the filter one pixel at a time, a stride of two moves it two pixels at a time and so on.</w:t>
+      </w:r>
+    </w:p>
+    <w:p>
+      <w:pPr>
+        <w:spacing w:before="60" w:after="100" w:afterAutospacing="1" w:line="360" w:lineRule="atLeast"/>
+        <w:ind w:firstLine="720"/>
+        <w:jc w:val="both"/>
+        <w:rPr>
+          <w:rFonts w:ascii="Segoe UI" w:eastAsia="Times New Roman" w:hAnsi="Segoe UI" w:cs="Segoe UI"/>
+          <w:color w:val="333333"/>
+          <w:sz w:val="24"/>
+          <w:szCs w:val="24"/>
+          <w:lang w:eastAsia="en-GB"/>
+        </w:rPr>
+      </w:pPr>
+    </w:p>
+    <w:p>
+      <w:pPr>
+        <w:spacing w:before="60" w:after="100" w:afterAutospacing="1" w:line="360" w:lineRule="atLeast"/>
+        <w:jc w:val="center"/>
+        <w:rPr>
+          <w:rFonts w:ascii="Segoe UI" w:eastAsia="Times New Roman" w:hAnsi="Segoe UI" w:cs="Segoe UI"/>
+          <w:color w:val="333333"/>
+          <w:sz w:val="24"/>
+          <w:szCs w:val="24"/>
+          <w:lang w:eastAsia="en-GB"/>
+        </w:rPr>
+      </w:pPr>
+      <w:r>
+        <w:rPr>
+          <w:noProof/>
+          <w:lang w:eastAsia="en-GB"/>
+        </w:rPr>
+        <w:lastRenderedPageBreak/>
+        <w:drawing>
+          <wp:inline distT="0" distB="0" distL="0" distR="0" wp14:anchorId="7210D068" wp14:editId="0A18101C">
+            <wp:extent cx="5524768" cy="3371850"/>
+            <wp:effectExtent l="0" t="0" r="0" b="0"/>
+            <wp:docPr id="10" name="Picture 10"/>
+            <wp:cNvGraphicFramePr>
+              <a:graphicFrameLocks xmlns:a="http://schemas.openxmlformats.org/drawingml/2006/main" noChangeAspect="1"/>
+            </wp:cNvGraphicFramePr>
+            <a:graphic xmlns:a="http://schemas.openxmlformats.org/drawingml/2006/main">
+              <a:graphicData uri="http://schemas.openxmlformats.org/drawingml/2006/picture">
+                <pic:pic xmlns:pic="http://schemas.openxmlformats.org/drawingml/2006/picture">
+                  <pic:nvPicPr>
+                    <pic:cNvPr id="0" name="Picture 4"/>
+                    <pic:cNvPicPr>
+                      <a:picLocks noChangeAspect="1" noChangeArrowheads="1"/>
+                    </pic:cNvPicPr>
+                  </pic:nvPicPr>
+                  <pic:blipFill>
+                    <a:blip r:embed="rId12">
+                      <a:extLst>
+                        <a:ext uri="{28A0092B-C50C-407E-A947-70E740481C1C}">
+                          <a14:useLocalDpi xmlns:a14="http://schemas.microsoft.com/office/drawing/2010/main" val="0"/>
+                        </a:ext>
+                      </a:extLst>
+                    </a:blip>
+                    <a:srcRect/>
+                    <a:stretch>
+                      <a:fillRect/>
+                    </a:stretch>
+                  </pic:blipFill>
+                  <pic:spPr bwMode="auto">
+                    <a:xfrm>
+                      <a:off x="0" y="0"/>
+                      <a:ext cx="5526182" cy="3372713"/>
+                    </a:xfrm>
+                    <a:prstGeom prst="rect">
+                      <a:avLst/>
+                    </a:prstGeom>
+                    <a:noFill/>
+                    <a:ln>
+                      <a:noFill/>
+                    </a:ln>
+                  </pic:spPr>
+                </pic:pic>
+              </a:graphicData>
+            </a:graphic>
+          </wp:inline>
+        </w:drawing>
+      </w:r>
+    </w:p>
+    <w:p>
+      <w:pPr>
+        <w:spacing w:before="60" w:after="100" w:afterAutospacing="1" w:line="360" w:lineRule="atLeast"/>
+        <w:ind w:firstLine="720"/>
+        <w:jc w:val="both"/>
+        <w:rPr>
+          <w:rFonts w:ascii="Segoe UI" w:eastAsia="Times New Roman" w:hAnsi="Segoe UI" w:cs="Segoe UI"/>
+          <w:color w:val="333333"/>
+          <w:sz w:val="24"/>
+          <w:szCs w:val="24"/>
+          <w:lang w:eastAsia="en-GB"/>
+        </w:rPr>
+      </w:pPr>
+    </w:p>
+    <w:p>
+      <w:pPr>
+        <w:spacing w:before="60" w:after="100" w:afterAutospacing="1" w:line="360" w:lineRule="atLeast"/>
+        <w:ind w:firstLine="720"/>
+        <w:jc w:val="both"/>
+        <w:rPr>
+          <w:rFonts w:ascii="Segoe UI" w:eastAsia="Times New Roman" w:hAnsi="Segoe UI" w:cs="Segoe UI"/>
+          <w:color w:val="333333"/>
+          <w:sz w:val="24"/>
+          <w:szCs w:val="24"/>
+          <w:lang w:eastAsia="en-GB"/>
+        </w:rPr>
+      </w:pPr>
+      <w:r>
+        <w:rPr>
+          <w:rFonts w:ascii="Segoe UI" w:eastAsia="Times New Roman" w:hAnsi="Segoe UI" w:cs="Segoe UI"/>
+          <w:color w:val="333333"/>
+          <w:sz w:val="24"/>
+          <w:szCs w:val="24"/>
+          <w:lang w:eastAsia="en-GB"/>
+        </w:rPr>
+        <w:t>The result is (28X28) because there are 28 unique positions for the 5X5X3 filter.</w:t>
+      </w:r>
+    </w:p>
+    <w:p>
+      <w:pPr>
+        <w:spacing w:before="60" w:after="100" w:afterAutospacing="1" w:line="360" w:lineRule="atLeast"/>
+        <w:ind w:firstLine="720"/>
+        <w:jc w:val="both"/>
+        <w:rPr>
+          <w:rFonts w:ascii="Segoe UI" w:eastAsia="Times New Roman" w:hAnsi="Segoe UI" w:cs="Segoe UI"/>
+          <w:color w:val="333333"/>
+          <w:sz w:val="24"/>
+          <w:szCs w:val="24"/>
+          <w:lang w:eastAsia="en-GB"/>
+        </w:rPr>
+      </w:pPr>
+      <w:r>
+        <w:rPr>
+          <w:rFonts w:ascii="Segoe UI" w:eastAsia="Times New Roman" w:hAnsi="Segoe UI" w:cs="Segoe UI"/>
+          <w:color w:val="333333"/>
+          <w:sz w:val="24"/>
+          <w:szCs w:val="24"/>
+          <w:lang w:eastAsia="en-GB"/>
+        </w:rPr>
+        <w:t>The “activation maps” can then be stacked on top of each other producing a new image, on the example bellow of (28 X 28 X 6):</w:t>
+      </w:r>
+    </w:p>
+    <w:p>
+      <w:pPr>
+        <w:spacing w:before="60" w:after="100" w:afterAutospacing="1" w:line="360" w:lineRule="atLeast"/>
+        <w:ind w:firstLine="720"/>
+        <w:jc w:val="both"/>
+        <w:rPr>
+          <w:rFonts w:ascii="Segoe UI" w:eastAsia="Times New Roman" w:hAnsi="Segoe UI" w:cs="Segoe UI"/>
+          <w:color w:val="333333"/>
+          <w:sz w:val="24"/>
+          <w:szCs w:val="24"/>
+          <w:lang w:eastAsia="en-GB"/>
+        </w:rPr>
+      </w:pPr>
+    </w:p>
+    <w:p/>
+    <w:p>
+      <w:pPr>
+        <w:jc w:val="center"/>
+      </w:pPr>
+      <w:r>
+        <w:rPr>
+          <w:noProof/>
+          <w:lang w:eastAsia="en-GB"/>
+        </w:rPr>
+        <w:drawing>
+          <wp:inline distT="0" distB="0" distL="0" distR="0" wp14:anchorId="582EAC0E" wp14:editId="118B8389">
+            <wp:extent cx="5506480" cy="3352800"/>
+            <wp:effectExtent l="0" t="0" r="0" b="0"/>
+            <wp:docPr id="5" name="Picture 5"/>
+            <wp:cNvGraphicFramePr>
+              <a:graphicFrameLocks xmlns:a="http://schemas.openxmlformats.org/drawingml/2006/main" noChangeAspect="1"/>
+            </wp:cNvGraphicFramePr>
+            <a:graphic xmlns:a="http://schemas.openxmlformats.org/drawingml/2006/main">
+              <a:graphicData uri="http://schemas.openxmlformats.org/drawingml/2006/picture">
+                <pic:pic xmlns:pic="http://schemas.openxmlformats.org/drawingml/2006/picture">
+                  <pic:nvPicPr>
+                    <pic:cNvPr id="0" name="Picture 2"/>
+                    <pic:cNvPicPr>
+                      <a:picLocks noChangeAspect="1" noChangeArrowheads="1"/>
+                    </pic:cNvPicPr>
+                  </pic:nvPicPr>
+                  <pic:blipFill>
+                    <a:blip r:embed="rId13">
+                      <a:extLst>
+                        <a:ext uri="{28A0092B-C50C-407E-A947-70E740481C1C}">
+                          <a14:useLocalDpi xmlns:a14="http://schemas.microsoft.com/office/drawing/2010/main" val="0"/>
+                        </a:ext>
+                      </a:extLst>
+                    </a:blip>
+                    <a:srcRect/>
+                    <a:stretch>
+                      <a:fillRect/>
+                    </a:stretch>
+                  </pic:blipFill>
+                  <pic:spPr bwMode="auto">
+                    <a:xfrm>
+                      <a:off x="0" y="0"/>
+                      <a:ext cx="5526293" cy="3364864"/>
+                    </a:xfrm>
+                    <a:prstGeom prst="rect">
+                      <a:avLst/>
+                    </a:prstGeom>
+                    <a:noFill/>
+                    <a:ln>
+                      <a:noFill/>
+                    </a:ln>
+                  </pic:spPr>
+                </pic:pic>
+              </a:graphicData>
+            </a:graphic>
+          </wp:inline>
+        </w:drawing>
+      </w:r>
+    </w:p>
+    <w:p/>
+    <w:p>
+      <w:pPr>
+        <w:spacing w:before="60" w:after="100" w:afterAutospacing="1" w:line="360" w:lineRule="atLeast"/>
+        <w:ind w:firstLine="720"/>
+        <w:jc w:val="both"/>
+        <w:rPr>
+          <w:rFonts w:ascii="Segoe UI" w:eastAsia="Times New Roman" w:hAnsi="Segoe UI" w:cs="Segoe UI"/>
+          <w:color w:val="333333"/>
+          <w:sz w:val="24"/>
+          <w:szCs w:val="24"/>
+          <w:lang w:eastAsia="en-GB"/>
+        </w:rPr>
+      </w:pPr>
+      <w:r>
+        <w:rPr>
+          <w:rFonts w:ascii="Segoe UI" w:eastAsia="Times New Roman" w:hAnsi="Segoe UI" w:cs="Segoe UI"/>
+          <w:color w:val="333333"/>
+          <w:sz w:val="24"/>
+          <w:szCs w:val="24"/>
+          <w:lang w:eastAsia="en-GB"/>
+        </w:rPr>
+        <w:t>Then, several convolutional layers can be used together to improve performance:</w:t>
+      </w:r>
+    </w:p>
+    <w:p/>
+    <w:p>
+      <w:pPr>
+        <w:jc w:val="center"/>
+      </w:pPr>
+      <w:r>
+        <w:rPr>
+          <w:noProof/>
+          <w:lang w:eastAsia="en-GB"/>
+        </w:rPr>
+        <w:drawing>
+          <wp:inline distT="0" distB="0" distL="0" distR="0" wp14:anchorId="3041C835" wp14:editId="66AA5DE3">
+            <wp:extent cx="5484571" cy="3276600"/>
+            <wp:effectExtent l="0" t="0" r="1905" b="0"/>
+            <wp:docPr id="9" name="Picture 9"/>
+            <wp:cNvGraphicFramePr>
+              <a:graphicFrameLocks xmlns:a="http://schemas.openxmlformats.org/drawingml/2006/main" noChangeAspect="1"/>
+            </wp:cNvGraphicFramePr>
+            <a:graphic xmlns:a="http://schemas.openxmlformats.org/drawingml/2006/main">
+              <a:graphicData uri="http://schemas.openxmlformats.org/drawingml/2006/picture">
+                <pic:pic xmlns:pic="http://schemas.openxmlformats.org/drawingml/2006/picture">
+                  <pic:nvPicPr>
+                    <pic:cNvPr id="0" name="Picture 3"/>
+                    <pic:cNvPicPr>
+                      <a:picLocks noChangeAspect="1" noChangeArrowheads="1"/>
+                    </pic:cNvPicPr>
+                  </pic:nvPicPr>
+                  <pic:blipFill>
+                    <a:blip r:embed="rId14">
+                      <a:extLst>
+                        <a:ext uri="{28A0092B-C50C-407E-A947-70E740481C1C}">
+                          <a14:useLocalDpi xmlns:a14="http://schemas.microsoft.com/office/drawing/2010/main" val="0"/>
+                        </a:ext>
+                      </a:extLst>
+                    </a:blip>
+                    <a:srcRect/>
+                    <a:stretch>
+                      <a:fillRect/>
+                    </a:stretch>
+                  </pic:blipFill>
+                  <pic:spPr bwMode="auto">
+                    <a:xfrm>
+                      <a:off x="0" y="0"/>
+                      <a:ext cx="5506620" cy="3289773"/>
+                    </a:xfrm>
+                    <a:prstGeom prst="rect">
+                      <a:avLst/>
+                    </a:prstGeom>
+                    <a:noFill/>
+                    <a:ln>
+                      <a:noFill/>
+                    </a:ln>
+                  </pic:spPr>
+                </pic:pic>
+              </a:graphicData>
+            </a:graphic>
+          </wp:inline>
+        </w:drawing>
       </w:r>
     </w:p>
     <w:p>
@@ -1814,16 +2355,6 @@
           <w:lang w:eastAsia="en-GB"/>
         </w:rPr>
       </w:pPr>
-      <w:r>
-        <w:rPr>
-          <w:rFonts w:ascii="Segoe UI" w:eastAsia="Times New Roman" w:hAnsi="Segoe UI" w:cs="Segoe UI"/>
-          <w:color w:val="333333"/>
-          <w:sz w:val="24"/>
-          <w:szCs w:val="24"/>
-          <w:lang w:eastAsia="en-GB"/>
-        </w:rPr>
-        <w:t>Another technique used on the final model was "learning rate decay". In training deep networks, it is usually helpful to anneal the learning rate over time. Good intuition to have in mind is that with a high learning rate, the system contains too much kinetic energy and the parameter vector bounces around chaotically, unable to settle down into deeper, but narrower parts of the loss function. Knowing when to decay the learning rate can be tricky: Decay it slowly and you’ll be wasting computation bouncing around chaotically with little improvement for a long time.</w:t>
-      </w:r>
     </w:p>
     <w:p>
       <w:pPr>
@@ -1846,7 +2377,7 @@
           <w:szCs w:val="24"/>
           <w:lang w:eastAsia="en-GB"/>
         </w:rPr>
-        <w:t xml:space="preserve"> But decay it too aggressively and the system will cool too quickly, unable to reach the best position it can.  There are three common types of implementing the learning rate decay: Step decay, Exponential decay and 1/t decay (see the reference links for more information)</w:t>
+        <w:t>Another technique used on the final model was "learning rate decay". In training deep networks, it is usually helpful to anneal the learning rate over time. Good intuition to have in mind is that with a high learning rate, the system contains too much kinetic energy and the parameter vector bounces around chaotically, unable to settle down into deeper, but narrower parts of the loss function. Knowing when to decay the learning rate can be tricky: Decay it slowly and you’ll be wasting computation bouncing around chaotically with little improvement for a long time.</w:t>
       </w:r>
     </w:p>
     <w:p>
@@ -1870,7 +2401,91 @@
           <w:szCs w:val="24"/>
           <w:lang w:eastAsia="en-GB"/>
         </w:rPr>
+        <w:t xml:space="preserve"> But decay it too aggressively and the system will cool too quickly, unable to reach the best position it can.  There are three common types of implementing the learning rate decay: Step decay, Exponential decay and 1/t decay (see the reference links for more information)</w:t>
+      </w:r>
+      <w:r>
+        <w:rPr>
+          <w:rFonts w:ascii="Segoe UI" w:eastAsia="Times New Roman" w:hAnsi="Segoe UI" w:cs="Segoe UI"/>
+          <w:color w:val="333333"/>
+          <w:sz w:val="24"/>
+          <w:szCs w:val="24"/>
+          <w:lang w:eastAsia="en-GB"/>
+        </w:rPr>
+        <w:t xml:space="preserve">. </w:t>
+      </w:r>
+      <w:r>
+        <w:rPr>
+          <w:rFonts w:ascii="Segoe UI" w:eastAsia="Times New Roman" w:hAnsi="Segoe UI" w:cs="Segoe UI"/>
+          <w:color w:val="333333"/>
+          <w:sz w:val="24"/>
+          <w:szCs w:val="24"/>
+          <w:lang w:eastAsia="en-GB"/>
+        </w:rPr>
         <w:t xml:space="preserve"> All 3 approaches were tested on the final model and the exponential decay proved to produce a smaller loss and bigger final accuracy than the others.</w:t>
+      </w:r>
+    </w:p>
+    <w:p>
+      <w:pPr>
+        <w:spacing w:before="60" w:after="100" w:afterAutospacing="1" w:line="360" w:lineRule="atLeast"/>
+        <w:ind w:firstLine="720"/>
+        <w:jc w:val="both"/>
+        <w:rPr>
+          <w:rFonts w:ascii="Segoe UI" w:eastAsia="Times New Roman" w:hAnsi="Segoe UI" w:cs="Segoe UI"/>
+          <w:color w:val="333333"/>
+          <w:sz w:val="24"/>
+          <w:szCs w:val="24"/>
+          <w:lang w:eastAsia="en-GB"/>
+        </w:rPr>
+      </w:pPr>
+      <w:r>
+        <w:rPr>
+          <w:rFonts w:ascii="Segoe UI" w:eastAsia="Times New Roman" w:hAnsi="Segoe UI" w:cs="Segoe UI"/>
+          <w:color w:val="333333"/>
+          <w:sz w:val="24"/>
+          <w:szCs w:val="24"/>
+          <w:lang w:eastAsia="en-GB"/>
+        </w:rPr>
+        <w:t xml:space="preserve">Last, but not least, </w:t>
+      </w:r>
+      <w:r>
+        <w:rPr>
+          <w:rFonts w:ascii="Segoe UI" w:eastAsia="Times New Roman" w:hAnsi="Segoe UI" w:cs="Segoe UI"/>
+          <w:color w:val="333333"/>
+          <w:sz w:val="24"/>
+          <w:szCs w:val="24"/>
+          <w:lang w:eastAsia="en-GB"/>
+        </w:rPr>
+        <w:t xml:space="preserve">a technique called “dropout” </w:t>
+      </w:r>
+      <w:r>
+        <w:rPr>
+          <w:rFonts w:ascii="Segoe UI" w:eastAsia="Times New Roman" w:hAnsi="Segoe UI" w:cs="Segoe UI"/>
+          <w:color w:val="333333"/>
+          <w:sz w:val="24"/>
+          <w:szCs w:val="24"/>
+          <w:lang w:eastAsia="en-GB"/>
+        </w:rPr>
+        <w:t xml:space="preserve">was also used. It </w:t>
+      </w:r>
+      <w:r>
+        <w:rPr>
+          <w:rFonts w:ascii="Segoe UI" w:eastAsia="Times New Roman" w:hAnsi="Segoe UI" w:cs="Segoe UI"/>
+          <w:color w:val="333333"/>
+          <w:sz w:val="24"/>
+          <w:szCs w:val="24"/>
+          <w:lang w:eastAsia="en-GB"/>
+        </w:rPr>
+        <w:t>works as follows: one or more neural network node is switched off once in a while so that it will not interact with the network (it weights cannot be updated, nor affect the learning of the other network nodes). With dropout, the learned weights of the nodes become somewhat more insensitive to the weights of the other nodes and learn to decide somewhat more by their own (and less dependent on the other nodes they're connected to). In general, dropout helps the network to generalize better and increase accuracy since the (possibly somewhat dominating) influence of a single node is decreased by dropout.</w:t>
+      </w:r>
+      <w:r>
+        <w:rPr>
+          <w:rFonts w:ascii="Segoe UI" w:eastAsia="Times New Roman" w:hAnsi="Segoe UI" w:cs="Segoe UI"/>
+          <w:color w:val="333333"/>
+          <w:sz w:val="24"/>
+          <w:szCs w:val="24"/>
+          <w:lang w:eastAsia="en-GB"/>
+        </w:rPr>
+        <w:t xml:space="preserve"> Dropout is applied on the backpropagation code.</w:t>
       </w:r>
     </w:p>
     <w:p>
@@ -1886,6 +2501,16 @@
           <w:lang w:eastAsia="en-GB"/>
         </w:rPr>
       </w:pPr>
+      <w:r>
+        <w:rPr>
+          <w:rFonts w:ascii="Segoe UI" w:eastAsia="Times New Roman" w:hAnsi="Segoe UI" w:cs="Segoe UI"/>
+          <w:color w:val="333333"/>
+          <w:sz w:val="24"/>
+          <w:szCs w:val="24"/>
+          <w:lang w:eastAsia="en-GB"/>
+        </w:rPr>
+        <w:t>More details will be provided on the “Implementation” section bellow.</w:t>
+      </w:r>
     </w:p>
     <w:p>
       <w:pPr>
@@ -1900,17 +2525,6 @@
           <w:lang w:eastAsia="en-GB"/>
         </w:rPr>
       </w:pPr>
-      <w:r>
-        <w:rPr>
-          <w:rFonts w:ascii="Segoe UI" w:eastAsia="Times New Roman" w:hAnsi="Segoe UI" w:cs="Segoe UI"/>
-          <w:color w:val="333333"/>
-          <w:sz w:val="24"/>
-          <w:szCs w:val="24"/>
-          <w:lang w:eastAsia="en-GB"/>
-        </w:rPr>
-        <w:lastRenderedPageBreak/>
-        <w:t>More details will be provided on the “Implementation” section bellow.</w:t>
-      </w:r>
     </w:p>
     <w:p>
       <w:pPr>
@@ -1936,6 +2550,7 @@
           <w:szCs w:val="30"/>
           <w:lang w:eastAsia="en-GB"/>
         </w:rPr>
+        <w:lastRenderedPageBreak/>
         <w:t>Benchmark</w:t>
       </w:r>
     </w:p>
@@ -2098,29 +2713,241 @@
       <w:pPr>
         <w:spacing w:before="60" w:after="100" w:afterAutospacing="1" w:line="360" w:lineRule="atLeast"/>
         <w:ind w:firstLine="720"/>
-        <w:rPr>
-          <w:rFonts w:ascii="Segoe UI" w:eastAsia="Times New Roman" w:hAnsi="Segoe UI" w:cs="Segoe UI"/>
-          <w:color w:val="333333"/>
-          <w:sz w:val="24"/>
-          <w:szCs w:val="24"/>
-          <w:lang w:eastAsia="en-GB"/>
-        </w:rPr>
-      </w:pPr>
-      <w:r>
-        <w:rPr>
-          <w:rFonts w:ascii="Segoe UI" w:eastAsia="Times New Roman" w:hAnsi="Segoe UI" w:cs="Segoe UI"/>
-          <w:color w:val="333333"/>
-          <w:sz w:val="24"/>
-          <w:szCs w:val="24"/>
-          <w:lang w:eastAsia="en-GB"/>
-        </w:rPr>
-        <w:t>Fortunately, as mentioned before, there are several classes available online that can do the pre-processing for you. I chose to use a class called “mnist_data.py” from goggle that downloads and extract the data into the "mydata" folder.</w:t>
+        <w:jc w:val="both"/>
+        <w:rPr>
+          <w:rFonts w:ascii="Segoe UI" w:eastAsia="Times New Roman" w:hAnsi="Segoe UI" w:cs="Segoe UI"/>
+          <w:color w:val="333333"/>
+          <w:sz w:val="24"/>
+          <w:szCs w:val="24"/>
+          <w:lang w:eastAsia="en-GB"/>
+        </w:rPr>
+      </w:pPr>
+      <w:r>
+        <w:rPr>
+          <w:rFonts w:ascii="Segoe UI" w:eastAsia="Times New Roman" w:hAnsi="Segoe UI" w:cs="Segoe UI"/>
+          <w:color w:val="333333"/>
+          <w:sz w:val="24"/>
+          <w:szCs w:val="24"/>
+          <w:lang w:eastAsia="en-GB"/>
+        </w:rPr>
+        <w:t>Fortunately, as mentioned before, there are several classes available online that can do the pre-processing for you. I chose to use a class called “mnist_data.py” from M</w:t>
+      </w:r>
+      <w:r>
+        <w:rPr>
+          <w:rFonts w:ascii="Segoe UI" w:eastAsia="Times New Roman" w:hAnsi="Segoe UI" w:cs="Segoe UI"/>
+          <w:color w:val="333333"/>
+          <w:sz w:val="24"/>
+          <w:szCs w:val="24"/>
+          <w:lang w:eastAsia="en-GB"/>
+        </w:rPr>
+        <w:t>artin</w:t>
+      </w:r>
+      <w:r>
+        <w:rPr>
+          <w:rFonts w:ascii="Segoe UI" w:eastAsia="Times New Roman" w:hAnsi="Segoe UI" w:cs="Segoe UI"/>
+          <w:color w:val="333333"/>
+          <w:sz w:val="24"/>
+          <w:szCs w:val="24"/>
+          <w:lang w:eastAsia="en-GB"/>
+        </w:rPr>
+        <w:t xml:space="preserve"> </w:t>
+      </w:r>
+      <w:proofErr w:type="spellStart"/>
+      <w:r>
+        <w:rPr>
+          <w:rFonts w:ascii="Segoe UI" w:eastAsia="Times New Roman" w:hAnsi="Segoe UI" w:cs="Segoe UI"/>
+          <w:color w:val="333333"/>
+          <w:sz w:val="24"/>
+          <w:szCs w:val="24"/>
+          <w:lang w:eastAsia="en-GB"/>
+        </w:rPr>
+        <w:t>G</w:t>
+      </w:r>
+      <w:r>
+        <w:rPr>
+          <w:rFonts w:ascii="Segoe UI" w:eastAsia="Times New Roman" w:hAnsi="Segoe UI" w:cs="Segoe UI"/>
+          <w:color w:val="333333"/>
+          <w:sz w:val="24"/>
+          <w:szCs w:val="24"/>
+          <w:lang w:eastAsia="en-GB"/>
+        </w:rPr>
+        <w:t>orner</w:t>
+      </w:r>
+      <w:proofErr w:type="spellEnd"/>
+      <w:r>
+        <w:rPr>
+          <w:rFonts w:ascii="Segoe UI" w:eastAsia="Times New Roman" w:hAnsi="Segoe UI" w:cs="Segoe UI"/>
+          <w:color w:val="333333"/>
+          <w:sz w:val="24"/>
+          <w:szCs w:val="24"/>
+          <w:lang w:eastAsia="en-GB"/>
+        </w:rPr>
+        <w:t xml:space="preserve"> @ goggle (source on the links section at the end) that downloads and extract the data into the "mydata" folder.</w:t>
       </w:r>
     </w:p>
     <w:p>
       <w:pPr>
         <w:spacing w:before="60" w:after="100" w:afterAutospacing="1" w:line="360" w:lineRule="atLeast"/>
         <w:ind w:firstLine="720"/>
+        <w:jc w:val="both"/>
+        <w:rPr>
+          <w:rFonts w:ascii="Segoe UI" w:eastAsia="Times New Roman" w:hAnsi="Segoe UI" w:cs="Segoe UI"/>
+          <w:color w:val="333333"/>
+          <w:sz w:val="24"/>
+          <w:szCs w:val="24"/>
+          <w:lang w:eastAsia="en-GB"/>
+        </w:rPr>
+      </w:pPr>
+      <w:r>
+        <w:rPr>
+          <w:rFonts w:ascii="Segoe UI" w:eastAsia="Times New Roman" w:hAnsi="Segoe UI" w:cs="Segoe UI"/>
+          <w:color w:val="333333"/>
+          <w:sz w:val="24"/>
+          <w:szCs w:val="24"/>
+          <w:lang w:eastAsia="en-GB"/>
+        </w:rPr>
+        <w:t>Basically, it works as follows: For each one of the 4 files, the class fetches the file from its source URL ('http</w:t>
+      </w:r>
+      <w:proofErr w:type="gramStart"/>
+      <w:r>
+        <w:rPr>
+          <w:rFonts w:ascii="Segoe UI" w:eastAsia="Times New Roman" w:hAnsi="Segoe UI" w:cs="Segoe UI"/>
+          <w:color w:val="333333"/>
+          <w:sz w:val="24"/>
+          <w:szCs w:val="24"/>
+          <w:lang w:eastAsia="en-GB"/>
+        </w:rPr>
+        <w:t>:/</w:t>
+      </w:r>
+      <w:proofErr w:type="gramEnd"/>
+      <w:r>
+        <w:rPr>
+          <w:rFonts w:ascii="Segoe UI" w:eastAsia="Times New Roman" w:hAnsi="Segoe UI" w:cs="Segoe UI"/>
+          <w:color w:val="333333"/>
+          <w:sz w:val="24"/>
+          <w:szCs w:val="24"/>
+          <w:lang w:eastAsia="en-GB"/>
+        </w:rPr>
+        <w:t>/yann.lecun.com/</w:t>
+      </w:r>
+      <w:proofErr w:type="spellStart"/>
+      <w:r>
+        <w:rPr>
+          <w:rFonts w:ascii="Segoe UI" w:eastAsia="Times New Roman" w:hAnsi="Segoe UI" w:cs="Segoe UI"/>
+          <w:color w:val="333333"/>
+          <w:sz w:val="24"/>
+          <w:szCs w:val="24"/>
+          <w:lang w:eastAsia="en-GB"/>
+        </w:rPr>
+        <w:t>exdb</w:t>
+      </w:r>
+      <w:proofErr w:type="spellEnd"/>
+      <w:r>
+        <w:rPr>
+          <w:rFonts w:ascii="Segoe UI" w:eastAsia="Times New Roman" w:hAnsi="Segoe UI" w:cs="Segoe UI"/>
+          <w:color w:val="333333"/>
+          <w:sz w:val="24"/>
+          <w:szCs w:val="24"/>
+          <w:lang w:eastAsia="en-GB"/>
+        </w:rPr>
+        <w:t>/</w:t>
+      </w:r>
+      <w:proofErr w:type="spellStart"/>
+      <w:r>
+        <w:rPr>
+          <w:rFonts w:ascii="Segoe UI" w:eastAsia="Times New Roman" w:hAnsi="Segoe UI" w:cs="Segoe UI"/>
+          <w:color w:val="333333"/>
+          <w:sz w:val="24"/>
+          <w:szCs w:val="24"/>
+          <w:lang w:eastAsia="en-GB"/>
+        </w:rPr>
+        <w:t>mnist</w:t>
+      </w:r>
+      <w:proofErr w:type="spellEnd"/>
+      <w:r>
+        <w:rPr>
+          <w:rFonts w:ascii="Segoe UI" w:eastAsia="Times New Roman" w:hAnsi="Segoe UI" w:cs="Segoe UI"/>
+          <w:color w:val="333333"/>
+          <w:sz w:val="24"/>
+          <w:szCs w:val="24"/>
+          <w:lang w:eastAsia="en-GB"/>
+        </w:rPr>
+        <w:t>/') and unzips it, adding the “.</w:t>
+      </w:r>
+      <w:proofErr w:type="spellStart"/>
+      <w:r>
+        <w:rPr>
+          <w:rFonts w:ascii="Segoe UI" w:eastAsia="Times New Roman" w:hAnsi="Segoe UI" w:cs="Segoe UI"/>
+          <w:color w:val="333333"/>
+          <w:sz w:val="24"/>
+          <w:szCs w:val="24"/>
+          <w:lang w:eastAsia="en-GB"/>
+        </w:rPr>
+        <w:t>mnist</w:t>
+      </w:r>
+      <w:proofErr w:type="spellEnd"/>
+      <w:r>
+        <w:rPr>
+          <w:rFonts w:ascii="Segoe UI" w:eastAsia="Times New Roman" w:hAnsi="Segoe UI" w:cs="Segoe UI"/>
+          <w:color w:val="333333"/>
+          <w:sz w:val="24"/>
+          <w:szCs w:val="24"/>
+          <w:lang w:eastAsia="en-GB"/>
+        </w:rPr>
+        <w:t xml:space="preserve">” extension to its name. </w:t>
+      </w:r>
+    </w:p>
+    <w:p>
+      <w:pPr>
+        <w:spacing w:before="60" w:after="100" w:afterAutospacing="1" w:line="360" w:lineRule="atLeast"/>
+        <w:ind w:firstLine="720"/>
+        <w:jc w:val="both"/>
+        <w:rPr>
+          <w:rFonts w:ascii="Segoe UI" w:eastAsia="Times New Roman" w:hAnsi="Segoe UI" w:cs="Segoe UI"/>
+          <w:color w:val="333333"/>
+          <w:sz w:val="24"/>
+          <w:szCs w:val="24"/>
+          <w:lang w:eastAsia="en-GB"/>
+        </w:rPr>
+      </w:pPr>
+      <w:r>
+        <w:rPr>
+          <w:rFonts w:ascii="Segoe UI" w:eastAsia="Times New Roman" w:hAnsi="Segoe UI" w:cs="Segoe UI"/>
+          <w:color w:val="333333"/>
+          <w:sz w:val="24"/>
+          <w:szCs w:val="24"/>
+          <w:lang w:eastAsia="en-GB"/>
+        </w:rPr>
+        <w:t xml:space="preserve">For the two image files, the images are extracted by reading streams of bites and </w:t>
+      </w:r>
+      <w:proofErr w:type="gramStart"/>
+      <w:r>
+        <w:rPr>
+          <w:rFonts w:ascii="Segoe UI" w:eastAsia="Times New Roman" w:hAnsi="Segoe UI" w:cs="Segoe UI"/>
+          <w:color w:val="333333"/>
+          <w:sz w:val="24"/>
+          <w:szCs w:val="24"/>
+          <w:lang w:eastAsia="en-GB"/>
+        </w:rPr>
+        <w:t>them</w:t>
+      </w:r>
+      <w:proofErr w:type="gramEnd"/>
+      <w:r>
+        <w:rPr>
+          <w:rFonts w:ascii="Segoe UI" w:eastAsia="Times New Roman" w:hAnsi="Segoe UI" w:cs="Segoe UI"/>
+          <w:color w:val="333333"/>
+          <w:sz w:val="24"/>
+          <w:szCs w:val="24"/>
+          <w:lang w:eastAsia="en-GB"/>
+        </w:rPr>
+        <w:t xml:space="preserve"> reshaped into a 4D uint8 numpy array [index, y, x, depth]. For the two label files, the label is extracted and then transformed (hot-encoded) into a length 10 array containing zeros on all positions except for the index of correct class, which is represented by 1.</w:t>
+      </w:r>
+    </w:p>
+    <w:p>
+      <w:pPr>
+        <w:spacing w:before="60" w:after="100" w:afterAutospacing="1" w:line="360" w:lineRule="atLeast"/>
+        <w:ind w:firstLine="720"/>
+        <w:jc w:val="both"/>
         <w:rPr>
           <w:rFonts w:ascii="Segoe UI" w:eastAsia="Times New Roman" w:hAnsi="Segoe UI" w:cs="Segoe UI"/>
           <w:color w:val="333333"/>
@@ -2199,6 +3026,19 @@
           <w:lang w:eastAsia="en-GB"/>
         </w:rPr>
       </w:pPr>
+      <w:r>
+        <w:rPr>
+          <w:rFonts w:ascii="Segoe UI" w:eastAsia="Times New Roman" w:hAnsi="Segoe UI" w:cs="Segoe UI"/>
+          <w:i/>
+          <w:iCs/>
+          <w:noProof/>
+          <w:color w:val="333333"/>
+          <w:sz w:val="24"/>
+          <w:szCs w:val="24"/>
+          <w:lang w:eastAsia="en-GB"/>
+        </w:rPr>
+        <w:t xml:space="preserve"> </w:t>
+      </w:r>
       <w:r>
         <w:rPr>
           <w:rFonts w:ascii="Segoe UI" w:eastAsia="Times New Roman" w:hAnsi="Segoe UI" w:cs="Segoe UI"/>
@@ -2228,7 +3068,7 @@
                     </pic:cNvPicPr>
                   </pic:nvPicPr>
                   <pic:blipFill>
-                    <a:blip r:embed="rId11">
+                    <a:blip r:embed="rId15">
                       <a:extLst>
                         <a:ext uri="{28A0092B-C50C-407E-A947-70E740481C1C}">
                           <a14:useLocalDpi xmlns:a14="http://schemas.microsoft.com/office/drawing/2010/main" val="0"/>
@@ -2274,6 +3114,30 @@
     </w:p>
     <w:p>
       <w:pPr>
+        <w:spacing w:before="60" w:after="100" w:afterAutospacing="1" w:line="360" w:lineRule="atLeast"/>
+        <w:rPr>
+          <w:rFonts w:ascii="Segoe UI" w:eastAsia="Times New Roman" w:hAnsi="Segoe UI" w:cs="Segoe UI"/>
+          <w:color w:val="333333"/>
+          <w:sz w:val="24"/>
+          <w:szCs w:val="24"/>
+          <w:lang w:eastAsia="en-GB"/>
+        </w:rPr>
+      </w:pPr>
+    </w:p>
+    <w:p>
+      <w:pPr>
+        <w:spacing w:before="60" w:after="100" w:afterAutospacing="1" w:line="360" w:lineRule="atLeast"/>
+        <w:rPr>
+          <w:rFonts w:ascii="Segoe UI" w:eastAsia="Times New Roman" w:hAnsi="Segoe UI" w:cs="Segoe UI"/>
+          <w:color w:val="333333"/>
+          <w:sz w:val="24"/>
+          <w:szCs w:val="24"/>
+          <w:lang w:eastAsia="en-GB"/>
+        </w:rPr>
+      </w:pPr>
+    </w:p>
+    <w:p>
+      <w:pPr>
         <w:spacing w:before="360" w:after="240" w:line="240" w:lineRule="auto"/>
         <w:outlineLvl w:val="2"/>
         <w:rPr>
@@ -2296,6 +3160,7 @@
           <w:szCs w:val="30"/>
           <w:lang w:eastAsia="en-GB"/>
         </w:rPr>
+        <w:lastRenderedPageBreak/>
         <w:t>Implementation</w:t>
       </w:r>
     </w:p>
@@ -2342,7 +3207,6 @@
           <w:szCs w:val="24"/>
           <w:lang w:eastAsia="en-GB"/>
         </w:rPr>
-        <w:lastRenderedPageBreak/>
         <w:drawing>
           <wp:inline distT="0" distB="0" distL="0" distR="0" wp14:anchorId="5064B456" wp14:editId="42671EFC">
             <wp:extent cx="6638925" cy="3590925"/>
@@ -2361,7 +3225,7 @@
                     </pic:cNvPicPr>
                   </pic:nvPicPr>
                   <pic:blipFill>
-                    <a:blip r:embed="rId12">
+                    <a:blip r:embed="rId16">
                       <a:extLst>
                         <a:ext uri="{28A0092B-C50C-407E-A947-70E740481C1C}">
                           <a14:useLocalDpi xmlns:a14="http://schemas.microsoft.com/office/drawing/2010/main" val="0"/>
@@ -2554,7 +3418,7 @@
                     </pic:cNvPicPr>
                   </pic:nvPicPr>
                   <pic:blipFill>
-                    <a:blip r:embed="rId13">
+                    <a:blip r:embed="rId17">
                       <a:extLst>
                         <a:ext uri="{28A0092B-C50C-407E-A947-70E740481C1C}">
                           <a14:useLocalDpi xmlns:a14="http://schemas.microsoft.com/office/drawing/2010/main" val="0"/>
@@ -2606,48 +3470,6 @@
     </w:p>
     <w:p>
       <w:pPr>
-        <w:spacing w:after="240" w:line="360" w:lineRule="atLeast"/>
-        <w:ind w:firstLine="720"/>
-        <w:jc w:val="both"/>
-        <w:rPr>
-          <w:rFonts w:ascii="Segoe UI" w:eastAsia="Times New Roman" w:hAnsi="Segoe UI" w:cs="Segoe UI"/>
-          <w:color w:val="333333"/>
-          <w:sz w:val="24"/>
-          <w:szCs w:val="24"/>
-          <w:lang w:eastAsia="en-GB"/>
-        </w:rPr>
-      </w:pPr>
-    </w:p>
-    <w:p>
-      <w:pPr>
-        <w:spacing w:after="240" w:line="360" w:lineRule="atLeast"/>
-        <w:ind w:firstLine="720"/>
-        <w:jc w:val="both"/>
-        <w:rPr>
-          <w:rFonts w:ascii="Segoe UI" w:eastAsia="Times New Roman" w:hAnsi="Segoe UI" w:cs="Segoe UI"/>
-          <w:color w:val="333333"/>
-          <w:sz w:val="24"/>
-          <w:szCs w:val="24"/>
-          <w:lang w:eastAsia="en-GB"/>
-        </w:rPr>
-      </w:pPr>
-    </w:p>
-    <w:p>
-      <w:pPr>
-        <w:spacing w:after="240" w:line="360" w:lineRule="atLeast"/>
-        <w:ind w:firstLine="720"/>
-        <w:jc w:val="both"/>
-        <w:rPr>
-          <w:rFonts w:ascii="Segoe UI" w:eastAsia="Times New Roman" w:hAnsi="Segoe UI" w:cs="Segoe UI"/>
-          <w:color w:val="333333"/>
-          <w:sz w:val="24"/>
-          <w:szCs w:val="24"/>
-          <w:lang w:eastAsia="en-GB"/>
-        </w:rPr>
-      </w:pPr>
-    </w:p>
-    <w:p>
-      <w:pPr>
         <w:spacing w:before="360" w:after="240" w:line="240" w:lineRule="auto"/>
         <w:outlineLvl w:val="2"/>
         <w:rPr>
@@ -2863,7 +3685,7 @@
                     </pic:cNvPicPr>
                   </pic:nvPicPr>
                   <pic:blipFill>
-                    <a:blip r:embed="rId14">
+                    <a:blip r:embed="rId18">
                       <a:extLst>
                         <a:ext uri="{28A0092B-C50C-407E-A947-70E740481C1C}">
                           <a14:useLocalDpi xmlns:a14="http://schemas.microsoft.com/office/drawing/2010/main" val="0"/>
@@ -2958,9 +3780,1288 @@
           <w:szCs w:val="24"/>
           <w:lang w:eastAsia="en-GB"/>
         </w:rPr>
-        <w:t xml:space="preserve">. From that model, until the final version, several attempts were made. For the sake of simplicity I won’t go through each one in detail (especially because I wasn’t keeping track of the impact of every single change), I’ll go straight to the final solution. </w:t>
-      </w:r>
-    </w:p>
+        <w:t>. From that model, until the final version, several attempts were made. For the sake of simplicity I won’</w:t>
+      </w:r>
+      <w:r>
+        <w:rPr>
+          <w:rFonts w:ascii="Segoe UI" w:eastAsia="Times New Roman" w:hAnsi="Segoe UI" w:cs="Segoe UI"/>
+          <w:color w:val="333333"/>
+          <w:sz w:val="24"/>
+          <w:szCs w:val="24"/>
+          <w:lang w:eastAsia="en-GB"/>
+        </w:rPr>
+        <w:t>t go through each one in detail, will only summarize</w:t>
+      </w:r>
+      <w:r>
+        <w:rPr>
+          <w:rFonts w:ascii="Segoe UI" w:eastAsia="Times New Roman" w:hAnsi="Segoe UI" w:cs="Segoe UI"/>
+          <w:color w:val="333333"/>
+          <w:sz w:val="24"/>
+          <w:szCs w:val="24"/>
+          <w:lang w:eastAsia="en-GB"/>
+        </w:rPr>
+        <w:t xml:space="preserve"> </w:t>
+      </w:r>
+      <w:r>
+        <w:rPr>
+          <w:rFonts w:ascii="Segoe UI" w:eastAsia="Times New Roman" w:hAnsi="Segoe UI" w:cs="Segoe UI"/>
+          <w:color w:val="333333"/>
+          <w:sz w:val="24"/>
+          <w:szCs w:val="24"/>
+          <w:lang w:eastAsia="en-GB"/>
+        </w:rPr>
+        <w:t xml:space="preserve">a few of </w:t>
+      </w:r>
+      <w:r>
+        <w:rPr>
+          <w:rFonts w:ascii="Segoe UI" w:eastAsia="Times New Roman" w:hAnsi="Segoe UI" w:cs="Segoe UI"/>
+          <w:color w:val="333333"/>
+          <w:sz w:val="24"/>
+          <w:szCs w:val="24"/>
+          <w:lang w:eastAsia="en-GB"/>
+        </w:rPr>
+        <w:t>the models</w:t>
+      </w:r>
+      <w:r>
+        <w:rPr>
+          <w:rFonts w:ascii="Segoe UI" w:eastAsia="Times New Roman" w:hAnsi="Segoe UI" w:cs="Segoe UI"/>
+          <w:color w:val="333333"/>
+          <w:sz w:val="24"/>
+          <w:szCs w:val="24"/>
+          <w:lang w:eastAsia="en-GB"/>
+        </w:rPr>
+        <w:t xml:space="preserve">: </w:t>
+      </w:r>
+    </w:p>
+    <w:tbl>
+      <w:tblPr>
+        <w:tblStyle w:val="TableGrid"/>
+        <w:tblW w:w="0" w:type="auto"/>
+        <w:tblLook w:val="04A0" w:firstRow="1" w:lastRow="0" w:firstColumn="1" w:lastColumn="0" w:noHBand="0" w:noVBand="1"/>
+      </w:tblPr>
+      <w:tblGrid>
+        <w:gridCol w:w="5807"/>
+        <w:gridCol w:w="2268"/>
+        <w:gridCol w:w="2268"/>
+      </w:tblGrid>
+      <w:tr>
+        <w:tc>
+          <w:tcPr>
+            <w:tcW w:w="5807" w:type="dxa"/>
+            <w:vMerge w:val="restart"/>
+          </w:tcPr>
+          <w:p>
+            <w:pPr>
+              <w:spacing w:before="60" w:after="100" w:afterAutospacing="1" w:line="360" w:lineRule="atLeast"/>
+              <w:jc w:val="both"/>
+              <w:rPr>
+                <w:rFonts w:ascii="Segoe UI" w:eastAsia="Times New Roman" w:hAnsi="Segoe UI" w:cs="Segoe UI"/>
+                <w:color w:val="333333"/>
+                <w:sz w:val="24"/>
+                <w:szCs w:val="24"/>
+                <w:lang w:eastAsia="en-GB"/>
+              </w:rPr>
+            </w:pPr>
+          </w:p>
+        </w:tc>
+        <w:tc>
+          <w:tcPr>
+            <w:tcW w:w="4536" w:type="dxa"/>
+            <w:gridSpan w:val="2"/>
+          </w:tcPr>
+          <w:p>
+            <w:pPr>
+              <w:spacing w:before="60" w:after="100" w:afterAutospacing="1" w:line="360" w:lineRule="atLeast"/>
+              <w:jc w:val="center"/>
+              <w:rPr>
+                <w:rFonts w:ascii="Segoe UI" w:eastAsia="Times New Roman" w:hAnsi="Segoe UI" w:cs="Segoe UI"/>
+                <w:color w:val="333333"/>
+                <w:sz w:val="24"/>
+                <w:szCs w:val="24"/>
+                <w:lang w:eastAsia="en-GB"/>
+              </w:rPr>
+            </w:pPr>
+            <w:r>
+              <w:rPr>
+                <w:rFonts w:ascii="Segoe UI" w:eastAsia="Times New Roman" w:hAnsi="Segoe UI" w:cs="Segoe UI"/>
+                <w:color w:val="333333"/>
+                <w:sz w:val="24"/>
+                <w:szCs w:val="24"/>
+                <w:lang w:eastAsia="en-GB"/>
+              </w:rPr>
+              <w:t>Accuracy</w:t>
+            </w:r>
+          </w:p>
+        </w:tc>
+      </w:tr>
+      <w:tr>
+        <w:tc>
+          <w:tcPr>
+            <w:tcW w:w="5807" w:type="dxa"/>
+            <w:vMerge/>
+          </w:tcPr>
+          <w:p>
+            <w:pPr>
+              <w:spacing w:before="60" w:after="100" w:afterAutospacing="1" w:line="360" w:lineRule="atLeast"/>
+              <w:jc w:val="both"/>
+              <w:rPr>
+                <w:rFonts w:ascii="Segoe UI" w:eastAsia="Times New Roman" w:hAnsi="Segoe UI" w:cs="Segoe UI"/>
+                <w:color w:val="333333"/>
+                <w:sz w:val="24"/>
+                <w:szCs w:val="24"/>
+                <w:lang w:eastAsia="en-GB"/>
+              </w:rPr>
+            </w:pPr>
+          </w:p>
+        </w:tc>
+        <w:tc>
+          <w:tcPr>
+            <w:tcW w:w="2268" w:type="dxa"/>
+          </w:tcPr>
+          <w:p>
+            <w:pPr>
+              <w:spacing w:before="60" w:after="100" w:afterAutospacing="1" w:line="360" w:lineRule="atLeast"/>
+              <w:jc w:val="center"/>
+              <w:rPr>
+                <w:rFonts w:ascii="Segoe UI" w:eastAsia="Times New Roman" w:hAnsi="Segoe UI" w:cs="Segoe UI"/>
+                <w:color w:val="333333"/>
+                <w:sz w:val="24"/>
+                <w:szCs w:val="24"/>
+                <w:lang w:eastAsia="en-GB"/>
+              </w:rPr>
+            </w:pPr>
+            <w:r>
+              <w:rPr>
+                <w:rFonts w:ascii="Segoe UI" w:eastAsia="Times New Roman" w:hAnsi="Segoe UI" w:cs="Segoe UI"/>
+                <w:color w:val="333333"/>
+                <w:sz w:val="24"/>
+                <w:szCs w:val="24"/>
+                <w:lang w:eastAsia="en-GB"/>
+              </w:rPr>
+              <w:t>No Drop out</w:t>
+            </w:r>
+          </w:p>
+        </w:tc>
+        <w:tc>
+          <w:tcPr>
+            <w:tcW w:w="2268" w:type="dxa"/>
+          </w:tcPr>
+          <w:p>
+            <w:pPr>
+              <w:spacing w:before="60" w:after="100" w:afterAutospacing="1" w:line="360" w:lineRule="atLeast"/>
+              <w:jc w:val="center"/>
+              <w:rPr>
+                <w:rFonts w:ascii="Segoe UI" w:eastAsia="Times New Roman" w:hAnsi="Segoe UI" w:cs="Segoe UI"/>
+                <w:color w:val="333333"/>
+                <w:sz w:val="24"/>
+                <w:szCs w:val="24"/>
+                <w:lang w:eastAsia="en-GB"/>
+              </w:rPr>
+            </w:pPr>
+            <w:r>
+              <w:rPr>
+                <w:rFonts w:ascii="Segoe UI" w:eastAsia="Times New Roman" w:hAnsi="Segoe UI" w:cs="Segoe UI"/>
+                <w:color w:val="333333"/>
+                <w:sz w:val="24"/>
+                <w:szCs w:val="24"/>
+                <w:lang w:eastAsia="en-GB"/>
+              </w:rPr>
+              <w:t>25% Drop out</w:t>
+            </w:r>
+          </w:p>
+        </w:tc>
+      </w:tr>
+      <w:tr>
+        <w:tc>
+          <w:tcPr>
+            <w:tcW w:w="5807" w:type="dxa"/>
+          </w:tcPr>
+          <w:p>
+            <w:pPr>
+              <w:spacing w:before="60" w:after="100" w:afterAutospacing="1" w:line="360" w:lineRule="atLeast"/>
+              <w:jc w:val="both"/>
+              <w:rPr>
+                <w:rFonts w:ascii="Segoe UI" w:eastAsia="Times New Roman" w:hAnsi="Segoe UI" w:cs="Segoe UI"/>
+                <w:color w:val="333333"/>
+                <w:sz w:val="24"/>
+                <w:szCs w:val="24"/>
+                <w:lang w:eastAsia="en-GB"/>
+              </w:rPr>
+            </w:pPr>
+            <w:r>
+              <w:rPr>
+                <w:rFonts w:ascii="Segoe UI" w:eastAsia="Times New Roman" w:hAnsi="Segoe UI" w:cs="Segoe UI"/>
+                <w:color w:val="333333"/>
+                <w:sz w:val="24"/>
+                <w:szCs w:val="24"/>
+                <w:lang w:eastAsia="en-GB"/>
+              </w:rPr>
+              <w:t xml:space="preserve">1 Layer </w:t>
+            </w:r>
+            <w:r>
+              <w:rPr>
+                <w:rFonts w:ascii="Segoe UI" w:eastAsia="Times New Roman" w:hAnsi="Segoe UI" w:cs="Segoe UI"/>
+                <w:color w:val="333333"/>
+                <w:sz w:val="24"/>
+                <w:szCs w:val="24"/>
+                <w:lang w:eastAsia="en-GB"/>
+              </w:rPr>
+              <w:t xml:space="preserve">Linear </w:t>
+            </w:r>
+            <w:r>
+              <w:rPr>
+                <w:rFonts w:ascii="Segoe UI" w:eastAsia="Times New Roman" w:hAnsi="Segoe UI" w:cs="Segoe UI"/>
+                <w:color w:val="333333"/>
+                <w:sz w:val="24"/>
+                <w:szCs w:val="24"/>
+                <w:lang w:eastAsia="en-GB"/>
+              </w:rPr>
+              <w:t>Model</w:t>
+            </w:r>
+            <w:r>
+              <w:rPr>
+                <w:rFonts w:ascii="Segoe UI" w:eastAsia="Times New Roman" w:hAnsi="Segoe UI" w:cs="Segoe UI"/>
+                <w:color w:val="333333"/>
+                <w:sz w:val="24"/>
+                <w:szCs w:val="24"/>
+                <w:lang w:eastAsia="en-GB"/>
+              </w:rPr>
+              <w:t xml:space="preserve"> </w:t>
+            </w:r>
+            <w:r>
+              <w:rPr>
+                <w:rFonts w:ascii="Segoe UI" w:eastAsia="Times New Roman" w:hAnsi="Segoe UI" w:cs="Segoe UI"/>
+                <w:color w:val="333333"/>
+                <w:sz w:val="24"/>
+                <w:szCs w:val="24"/>
+                <w:lang w:eastAsia="en-GB"/>
+              </w:rPr>
+              <w:t>– LR: 0.003</w:t>
+            </w:r>
+          </w:p>
+        </w:tc>
+        <w:tc>
+          <w:tcPr>
+            <w:tcW w:w="2268" w:type="dxa"/>
+          </w:tcPr>
+          <w:p>
+            <w:pPr>
+              <w:spacing w:before="60" w:after="100" w:afterAutospacing="1" w:line="360" w:lineRule="atLeast"/>
+              <w:jc w:val="center"/>
+              <w:rPr>
+                <w:rFonts w:ascii="Segoe UI" w:eastAsia="Times New Roman" w:hAnsi="Segoe UI" w:cs="Segoe UI"/>
+                <w:color w:val="333333"/>
+                <w:sz w:val="24"/>
+                <w:szCs w:val="24"/>
+                <w:lang w:eastAsia="en-GB"/>
+              </w:rPr>
+            </w:pPr>
+            <w:r>
+              <w:rPr>
+                <w:rFonts w:ascii="Segoe UI" w:eastAsia="Times New Roman" w:hAnsi="Segoe UI" w:cs="Segoe UI"/>
+                <w:color w:val="333333"/>
+                <w:sz w:val="24"/>
+                <w:szCs w:val="24"/>
+                <w:lang w:eastAsia="en-GB"/>
+              </w:rPr>
+              <w:t>92</w:t>
+            </w:r>
+            <w:r>
+              <w:rPr>
+                <w:rFonts w:ascii="Segoe UI" w:eastAsia="Times New Roman" w:hAnsi="Segoe UI" w:cs="Segoe UI"/>
+                <w:color w:val="333333"/>
+                <w:sz w:val="24"/>
+                <w:szCs w:val="24"/>
+                <w:lang w:eastAsia="en-GB"/>
+              </w:rPr>
+              <w:t>.</w:t>
+            </w:r>
+            <w:r>
+              <w:rPr>
+                <w:rFonts w:ascii="Segoe UI" w:eastAsia="Times New Roman" w:hAnsi="Segoe UI" w:cs="Segoe UI"/>
+                <w:color w:val="333333"/>
+                <w:sz w:val="24"/>
+                <w:szCs w:val="24"/>
+                <w:lang w:eastAsia="en-GB"/>
+              </w:rPr>
+              <w:t>55%</w:t>
+            </w:r>
+          </w:p>
+        </w:tc>
+        <w:tc>
+          <w:tcPr>
+            <w:tcW w:w="2268" w:type="dxa"/>
+          </w:tcPr>
+          <w:p>
+            <w:pPr>
+              <w:spacing w:before="60" w:after="100" w:afterAutospacing="1" w:line="360" w:lineRule="atLeast"/>
+              <w:jc w:val="center"/>
+              <w:rPr>
+                <w:rFonts w:ascii="Segoe UI" w:eastAsia="Times New Roman" w:hAnsi="Segoe UI" w:cs="Segoe UI"/>
+                <w:color w:val="333333"/>
+                <w:sz w:val="24"/>
+                <w:szCs w:val="24"/>
+                <w:lang w:eastAsia="en-GB"/>
+              </w:rPr>
+            </w:pPr>
+            <w:r>
+              <w:rPr>
+                <w:rFonts w:ascii="Segoe UI" w:eastAsia="Times New Roman" w:hAnsi="Segoe UI" w:cs="Segoe UI"/>
+                <w:color w:val="333333"/>
+                <w:sz w:val="24"/>
+                <w:szCs w:val="24"/>
+                <w:lang w:eastAsia="en-GB"/>
+              </w:rPr>
+              <w:t>92%</w:t>
+            </w:r>
+          </w:p>
+        </w:tc>
+      </w:tr>
+      <w:tr>
+        <w:tc>
+          <w:tcPr>
+            <w:tcW w:w="5807" w:type="dxa"/>
+          </w:tcPr>
+          <w:p>
+            <w:pPr>
+              <w:spacing w:before="60" w:after="100" w:afterAutospacing="1" w:line="360" w:lineRule="atLeast"/>
+              <w:jc w:val="both"/>
+              <w:rPr>
+                <w:rFonts w:ascii="Segoe UI" w:eastAsia="Times New Roman" w:hAnsi="Segoe UI" w:cs="Segoe UI"/>
+                <w:color w:val="333333"/>
+                <w:sz w:val="24"/>
+                <w:szCs w:val="24"/>
+                <w:lang w:eastAsia="en-GB"/>
+              </w:rPr>
+            </w:pPr>
+            <w:r>
+              <w:rPr>
+                <w:rFonts w:ascii="Segoe UI" w:eastAsia="Times New Roman" w:hAnsi="Segoe UI" w:cs="Segoe UI"/>
+                <w:color w:val="333333"/>
+                <w:sz w:val="24"/>
+                <w:szCs w:val="24"/>
+                <w:lang w:eastAsia="en-GB"/>
+              </w:rPr>
+              <w:t>5</w:t>
+            </w:r>
+            <w:r>
+              <w:rPr>
+                <w:rFonts w:ascii="Segoe UI" w:eastAsia="Times New Roman" w:hAnsi="Segoe UI" w:cs="Segoe UI"/>
+                <w:color w:val="333333"/>
+                <w:sz w:val="24"/>
+                <w:szCs w:val="24"/>
+                <w:lang w:eastAsia="en-GB"/>
+              </w:rPr>
+              <w:t xml:space="preserve"> Layer </w:t>
+            </w:r>
+            <w:r>
+              <w:rPr>
+                <w:rFonts w:ascii="Segoe UI" w:eastAsia="Times New Roman" w:hAnsi="Segoe UI" w:cs="Segoe UI"/>
+                <w:color w:val="333333"/>
+                <w:sz w:val="24"/>
+                <w:szCs w:val="24"/>
+                <w:lang w:eastAsia="en-GB"/>
+              </w:rPr>
+              <w:t xml:space="preserve">Linear </w:t>
+            </w:r>
+            <w:r>
+              <w:rPr>
+                <w:rFonts w:ascii="Segoe UI" w:eastAsia="Times New Roman" w:hAnsi="Segoe UI" w:cs="Segoe UI"/>
+                <w:color w:val="333333"/>
+                <w:sz w:val="24"/>
+                <w:szCs w:val="24"/>
+                <w:lang w:eastAsia="en-GB"/>
+              </w:rPr>
+              <w:t>Model</w:t>
+            </w:r>
+            <w:r>
+              <w:rPr>
+                <w:rFonts w:ascii="Segoe UI" w:eastAsia="Times New Roman" w:hAnsi="Segoe UI" w:cs="Segoe UI"/>
+                <w:color w:val="333333"/>
+                <w:sz w:val="24"/>
+                <w:szCs w:val="24"/>
+                <w:lang w:eastAsia="en-GB"/>
+              </w:rPr>
+              <w:t xml:space="preserve"> – LR: 0.01</w:t>
+            </w:r>
+          </w:p>
+        </w:tc>
+        <w:tc>
+          <w:tcPr>
+            <w:tcW w:w="2268" w:type="dxa"/>
+          </w:tcPr>
+          <w:p>
+            <w:pPr>
+              <w:spacing w:before="60" w:after="100" w:afterAutospacing="1" w:line="360" w:lineRule="atLeast"/>
+              <w:jc w:val="center"/>
+              <w:rPr>
+                <w:rFonts w:ascii="Segoe UI" w:eastAsia="Times New Roman" w:hAnsi="Segoe UI" w:cs="Segoe UI"/>
+                <w:color w:val="333333"/>
+                <w:sz w:val="24"/>
+                <w:szCs w:val="24"/>
+                <w:lang w:eastAsia="en-GB"/>
+              </w:rPr>
+            </w:pPr>
+            <w:r>
+              <w:rPr>
+                <w:rFonts w:ascii="Segoe UI" w:eastAsia="Times New Roman" w:hAnsi="Segoe UI" w:cs="Segoe UI"/>
+                <w:color w:val="333333"/>
+                <w:sz w:val="24"/>
+                <w:szCs w:val="24"/>
+                <w:lang w:eastAsia="en-GB"/>
+              </w:rPr>
+              <w:t>97</w:t>
+            </w:r>
+            <w:r>
+              <w:rPr>
+                <w:rFonts w:ascii="Segoe UI" w:eastAsia="Times New Roman" w:hAnsi="Segoe UI" w:cs="Segoe UI"/>
+                <w:color w:val="333333"/>
+                <w:sz w:val="24"/>
+                <w:szCs w:val="24"/>
+                <w:lang w:eastAsia="en-GB"/>
+              </w:rPr>
+              <w:t>.</w:t>
+            </w:r>
+            <w:r>
+              <w:rPr>
+                <w:rFonts w:ascii="Segoe UI" w:eastAsia="Times New Roman" w:hAnsi="Segoe UI" w:cs="Segoe UI"/>
+                <w:color w:val="333333"/>
+                <w:sz w:val="24"/>
+                <w:szCs w:val="24"/>
+                <w:lang w:eastAsia="en-GB"/>
+              </w:rPr>
+              <w:t>63</w:t>
+            </w:r>
+            <w:r>
+              <w:rPr>
+                <w:rFonts w:ascii="Segoe UI" w:eastAsia="Times New Roman" w:hAnsi="Segoe UI" w:cs="Segoe UI"/>
+                <w:color w:val="333333"/>
+                <w:sz w:val="24"/>
+                <w:szCs w:val="24"/>
+                <w:lang w:eastAsia="en-GB"/>
+              </w:rPr>
+              <w:t>%</w:t>
+            </w:r>
+          </w:p>
+        </w:tc>
+        <w:tc>
+          <w:tcPr>
+            <w:tcW w:w="2268" w:type="dxa"/>
+          </w:tcPr>
+          <w:p>
+            <w:pPr>
+              <w:spacing w:before="60" w:after="100" w:afterAutospacing="1" w:line="360" w:lineRule="atLeast"/>
+              <w:jc w:val="center"/>
+              <w:rPr>
+                <w:rFonts w:ascii="Segoe UI" w:eastAsia="Times New Roman" w:hAnsi="Segoe UI" w:cs="Segoe UI"/>
+                <w:color w:val="333333"/>
+                <w:sz w:val="24"/>
+                <w:szCs w:val="24"/>
+                <w:lang w:eastAsia="en-GB"/>
+              </w:rPr>
+            </w:pPr>
+            <w:r>
+              <w:rPr>
+                <w:rFonts w:ascii="Segoe UI" w:eastAsia="Times New Roman" w:hAnsi="Segoe UI" w:cs="Segoe UI"/>
+                <w:color w:val="333333"/>
+                <w:sz w:val="24"/>
+                <w:szCs w:val="24"/>
+                <w:lang w:eastAsia="en-GB"/>
+              </w:rPr>
+              <w:t>97</w:t>
+            </w:r>
+            <w:r>
+              <w:rPr>
+                <w:rFonts w:ascii="Segoe UI" w:eastAsia="Times New Roman" w:hAnsi="Segoe UI" w:cs="Segoe UI"/>
+                <w:color w:val="333333"/>
+                <w:sz w:val="24"/>
+                <w:szCs w:val="24"/>
+                <w:lang w:eastAsia="en-GB"/>
+              </w:rPr>
+              <w:t>.</w:t>
+            </w:r>
+            <w:r>
+              <w:rPr>
+                <w:rFonts w:ascii="Segoe UI" w:eastAsia="Times New Roman" w:hAnsi="Segoe UI" w:cs="Segoe UI"/>
+                <w:color w:val="333333"/>
+                <w:sz w:val="24"/>
+                <w:szCs w:val="24"/>
+                <w:lang w:eastAsia="en-GB"/>
+              </w:rPr>
+              <w:t>64</w:t>
+            </w:r>
+            <w:r>
+              <w:rPr>
+                <w:rFonts w:ascii="Segoe UI" w:eastAsia="Times New Roman" w:hAnsi="Segoe UI" w:cs="Segoe UI"/>
+                <w:color w:val="333333"/>
+                <w:sz w:val="24"/>
+                <w:szCs w:val="24"/>
+                <w:lang w:eastAsia="en-GB"/>
+              </w:rPr>
+              <w:t>%</w:t>
+            </w:r>
+          </w:p>
+        </w:tc>
+      </w:tr>
+      <w:tr>
+        <w:tc>
+          <w:tcPr>
+            <w:tcW w:w="5807" w:type="dxa"/>
+          </w:tcPr>
+          <w:p>
+            <w:pPr>
+              <w:spacing w:before="60" w:after="100" w:afterAutospacing="1" w:line="360" w:lineRule="atLeast"/>
+              <w:jc w:val="both"/>
+              <w:rPr>
+                <w:rFonts w:ascii="Segoe UI" w:eastAsia="Times New Roman" w:hAnsi="Segoe UI" w:cs="Segoe UI"/>
+                <w:color w:val="333333"/>
+                <w:sz w:val="24"/>
+                <w:szCs w:val="24"/>
+                <w:lang w:eastAsia="en-GB"/>
+              </w:rPr>
+            </w:pPr>
+            <w:r>
+              <w:rPr>
+                <w:rFonts w:ascii="Segoe UI" w:eastAsia="Times New Roman" w:hAnsi="Segoe UI" w:cs="Segoe UI"/>
+                <w:color w:val="333333"/>
+                <w:sz w:val="24"/>
+                <w:szCs w:val="24"/>
+                <w:lang w:eastAsia="en-GB"/>
+              </w:rPr>
+              <w:t>5</w:t>
+            </w:r>
+            <w:r>
+              <w:rPr>
+                <w:rFonts w:ascii="Segoe UI" w:eastAsia="Times New Roman" w:hAnsi="Segoe UI" w:cs="Segoe UI"/>
+                <w:color w:val="333333"/>
+                <w:sz w:val="24"/>
+                <w:szCs w:val="24"/>
+                <w:lang w:eastAsia="en-GB"/>
+              </w:rPr>
+              <w:t xml:space="preserve"> Layer </w:t>
+            </w:r>
+            <w:r>
+              <w:rPr>
+                <w:rFonts w:ascii="Segoe UI" w:eastAsia="Times New Roman" w:hAnsi="Segoe UI" w:cs="Segoe UI"/>
+                <w:color w:val="333333"/>
+                <w:sz w:val="24"/>
+                <w:szCs w:val="24"/>
+                <w:lang w:eastAsia="en-GB"/>
+              </w:rPr>
+              <w:t xml:space="preserve">Linear </w:t>
+            </w:r>
+            <w:r>
+              <w:rPr>
+                <w:rFonts w:ascii="Segoe UI" w:eastAsia="Times New Roman" w:hAnsi="Segoe UI" w:cs="Segoe UI"/>
+                <w:color w:val="333333"/>
+                <w:sz w:val="24"/>
+                <w:szCs w:val="24"/>
+                <w:lang w:eastAsia="en-GB"/>
+              </w:rPr>
+              <w:t>Model</w:t>
+            </w:r>
+            <w:r>
+              <w:rPr>
+                <w:rFonts w:ascii="Segoe UI" w:eastAsia="Times New Roman" w:hAnsi="Segoe UI" w:cs="Segoe UI"/>
+                <w:color w:val="333333"/>
+                <w:sz w:val="24"/>
+                <w:szCs w:val="24"/>
+                <w:lang w:eastAsia="en-GB"/>
+              </w:rPr>
+              <w:t xml:space="preserve"> – LR: 0.003</w:t>
+            </w:r>
+          </w:p>
+        </w:tc>
+        <w:tc>
+          <w:tcPr>
+            <w:tcW w:w="2268" w:type="dxa"/>
+          </w:tcPr>
+          <w:p>
+            <w:pPr>
+              <w:spacing w:before="60" w:after="100" w:afterAutospacing="1" w:line="360" w:lineRule="atLeast"/>
+              <w:jc w:val="center"/>
+              <w:rPr>
+                <w:rFonts w:ascii="Segoe UI" w:eastAsia="Times New Roman" w:hAnsi="Segoe UI" w:cs="Segoe UI"/>
+                <w:color w:val="333333"/>
+                <w:sz w:val="24"/>
+                <w:szCs w:val="24"/>
+                <w:lang w:eastAsia="en-GB"/>
+              </w:rPr>
+            </w:pPr>
+            <w:r>
+              <w:rPr>
+                <w:rFonts w:ascii="Segoe UI" w:eastAsia="Times New Roman" w:hAnsi="Segoe UI" w:cs="Segoe UI"/>
+                <w:color w:val="333333"/>
+                <w:sz w:val="24"/>
+                <w:szCs w:val="24"/>
+                <w:lang w:eastAsia="en-GB"/>
+              </w:rPr>
+              <w:t>97.84%</w:t>
+            </w:r>
+          </w:p>
+        </w:tc>
+        <w:tc>
+          <w:tcPr>
+            <w:tcW w:w="2268" w:type="dxa"/>
+          </w:tcPr>
+          <w:p>
+            <w:pPr>
+              <w:spacing w:before="60" w:after="100" w:afterAutospacing="1" w:line="360" w:lineRule="atLeast"/>
+              <w:jc w:val="center"/>
+              <w:rPr>
+                <w:rFonts w:ascii="Segoe UI" w:eastAsia="Times New Roman" w:hAnsi="Segoe UI" w:cs="Segoe UI"/>
+                <w:color w:val="333333"/>
+                <w:sz w:val="24"/>
+                <w:szCs w:val="24"/>
+                <w:lang w:eastAsia="en-GB"/>
+              </w:rPr>
+            </w:pPr>
+            <w:r>
+              <w:rPr>
+                <w:rFonts w:ascii="Segoe UI" w:eastAsia="Times New Roman" w:hAnsi="Segoe UI" w:cs="Segoe UI"/>
+                <w:color w:val="333333"/>
+                <w:sz w:val="24"/>
+                <w:szCs w:val="24"/>
+                <w:lang w:eastAsia="en-GB"/>
+              </w:rPr>
+              <w:t>97</w:t>
+            </w:r>
+            <w:r>
+              <w:rPr>
+                <w:rFonts w:ascii="Segoe UI" w:eastAsia="Times New Roman" w:hAnsi="Segoe UI" w:cs="Segoe UI"/>
+                <w:color w:val="333333"/>
+                <w:sz w:val="24"/>
+                <w:szCs w:val="24"/>
+                <w:lang w:eastAsia="en-GB"/>
+              </w:rPr>
+              <w:t>.</w:t>
+            </w:r>
+            <w:r>
+              <w:rPr>
+                <w:rFonts w:ascii="Segoe UI" w:eastAsia="Times New Roman" w:hAnsi="Segoe UI" w:cs="Segoe UI"/>
+                <w:color w:val="333333"/>
+                <w:sz w:val="24"/>
+                <w:szCs w:val="24"/>
+                <w:lang w:eastAsia="en-GB"/>
+              </w:rPr>
+              <w:t>87</w:t>
+            </w:r>
+            <w:r>
+              <w:rPr>
+                <w:rFonts w:ascii="Segoe UI" w:eastAsia="Times New Roman" w:hAnsi="Segoe UI" w:cs="Segoe UI"/>
+                <w:color w:val="333333"/>
+                <w:sz w:val="24"/>
+                <w:szCs w:val="24"/>
+                <w:lang w:eastAsia="en-GB"/>
+              </w:rPr>
+              <w:t>%</w:t>
+            </w:r>
+          </w:p>
+        </w:tc>
+      </w:tr>
+      <w:tr>
+        <w:tc>
+          <w:tcPr>
+            <w:tcW w:w="5807" w:type="dxa"/>
+          </w:tcPr>
+          <w:p>
+            <w:pPr>
+              <w:spacing w:before="60" w:after="100" w:afterAutospacing="1" w:line="360" w:lineRule="atLeast"/>
+              <w:jc w:val="both"/>
+              <w:rPr>
+                <w:rFonts w:ascii="Segoe UI" w:eastAsia="Times New Roman" w:hAnsi="Segoe UI" w:cs="Segoe UI"/>
+                <w:color w:val="333333"/>
+                <w:sz w:val="24"/>
+                <w:szCs w:val="24"/>
+                <w:lang w:eastAsia="en-GB"/>
+              </w:rPr>
+            </w:pPr>
+            <w:r>
+              <w:rPr>
+                <w:rFonts w:ascii="Segoe UI" w:eastAsia="Times New Roman" w:hAnsi="Segoe UI" w:cs="Segoe UI"/>
+                <w:color w:val="333333"/>
+                <w:sz w:val="24"/>
+                <w:szCs w:val="24"/>
+                <w:lang w:eastAsia="en-GB"/>
+              </w:rPr>
+              <w:t>5</w:t>
+            </w:r>
+            <w:r>
+              <w:rPr>
+                <w:rFonts w:ascii="Segoe UI" w:eastAsia="Times New Roman" w:hAnsi="Segoe UI" w:cs="Segoe UI"/>
+                <w:color w:val="333333"/>
+                <w:sz w:val="24"/>
+                <w:szCs w:val="24"/>
+                <w:lang w:eastAsia="en-GB"/>
+              </w:rPr>
+              <w:t xml:space="preserve"> Layer </w:t>
+            </w:r>
+            <w:r>
+              <w:rPr>
+                <w:rFonts w:ascii="Segoe UI" w:eastAsia="Times New Roman" w:hAnsi="Segoe UI" w:cs="Segoe UI"/>
+                <w:color w:val="333333"/>
+                <w:sz w:val="24"/>
+                <w:szCs w:val="24"/>
+                <w:lang w:eastAsia="en-GB"/>
+              </w:rPr>
+              <w:t xml:space="preserve">Linear </w:t>
+            </w:r>
+            <w:r>
+              <w:rPr>
+                <w:rFonts w:ascii="Segoe UI" w:eastAsia="Times New Roman" w:hAnsi="Segoe UI" w:cs="Segoe UI"/>
+                <w:color w:val="333333"/>
+                <w:sz w:val="24"/>
+                <w:szCs w:val="24"/>
+                <w:lang w:eastAsia="en-GB"/>
+              </w:rPr>
+              <w:t>Model</w:t>
+            </w:r>
+            <w:r>
+              <w:rPr>
+                <w:rFonts w:ascii="Segoe UI" w:eastAsia="Times New Roman" w:hAnsi="Segoe UI" w:cs="Segoe UI"/>
+                <w:color w:val="333333"/>
+                <w:sz w:val="24"/>
+                <w:szCs w:val="24"/>
+                <w:lang w:eastAsia="en-GB"/>
+              </w:rPr>
+              <w:t xml:space="preserve"> – LR: </w:t>
+            </w:r>
+            <w:r>
+              <w:rPr>
+                <w:rFonts w:ascii="Segoe UI" w:eastAsia="Times New Roman" w:hAnsi="Segoe UI" w:cs="Segoe UI"/>
+                <w:color w:val="333333"/>
+                <w:sz w:val="24"/>
+                <w:szCs w:val="24"/>
+                <w:lang w:eastAsia="en-GB"/>
+              </w:rPr>
+              <w:t>0.0001</w:t>
+            </w:r>
+          </w:p>
+        </w:tc>
+        <w:tc>
+          <w:tcPr>
+            <w:tcW w:w="2268" w:type="dxa"/>
+          </w:tcPr>
+          <w:p>
+            <w:pPr>
+              <w:spacing w:before="60" w:after="100" w:afterAutospacing="1" w:line="360" w:lineRule="atLeast"/>
+              <w:jc w:val="center"/>
+              <w:rPr>
+                <w:rFonts w:ascii="Segoe UI" w:eastAsia="Times New Roman" w:hAnsi="Segoe UI" w:cs="Segoe UI"/>
+                <w:color w:val="333333"/>
+                <w:sz w:val="24"/>
+                <w:szCs w:val="24"/>
+                <w:lang w:eastAsia="en-GB"/>
+              </w:rPr>
+            </w:pPr>
+            <w:r>
+              <w:rPr>
+                <w:rFonts w:ascii="Segoe UI" w:eastAsia="Times New Roman" w:hAnsi="Segoe UI" w:cs="Segoe UI"/>
+                <w:color w:val="333333"/>
+                <w:sz w:val="24"/>
+                <w:szCs w:val="24"/>
+                <w:lang w:eastAsia="en-GB"/>
+              </w:rPr>
+              <w:t xml:space="preserve">92.06% </w:t>
+            </w:r>
+          </w:p>
+        </w:tc>
+        <w:tc>
+          <w:tcPr>
+            <w:tcW w:w="2268" w:type="dxa"/>
+          </w:tcPr>
+          <w:p>
+            <w:pPr>
+              <w:spacing w:before="60" w:after="100" w:afterAutospacing="1" w:line="360" w:lineRule="atLeast"/>
+              <w:jc w:val="center"/>
+              <w:rPr>
+                <w:rFonts w:ascii="Segoe UI" w:eastAsia="Times New Roman" w:hAnsi="Segoe UI" w:cs="Segoe UI"/>
+                <w:color w:val="333333"/>
+                <w:sz w:val="24"/>
+                <w:szCs w:val="24"/>
+                <w:lang w:eastAsia="en-GB"/>
+              </w:rPr>
+            </w:pPr>
+            <w:r>
+              <w:rPr>
+                <w:rFonts w:ascii="Segoe UI" w:eastAsia="Times New Roman" w:hAnsi="Segoe UI" w:cs="Segoe UI"/>
+                <w:color w:val="333333"/>
+                <w:sz w:val="24"/>
+                <w:szCs w:val="24"/>
+                <w:lang w:eastAsia="en-GB"/>
+              </w:rPr>
+              <w:t>92%</w:t>
+            </w:r>
+          </w:p>
+        </w:tc>
+      </w:tr>
+      <w:tr>
+        <w:tc>
+          <w:tcPr>
+            <w:tcW w:w="10343" w:type="dxa"/>
+            <w:gridSpan w:val="3"/>
+          </w:tcPr>
+          <w:p>
+            <w:pPr>
+              <w:spacing w:before="60" w:after="100" w:afterAutospacing="1" w:line="360" w:lineRule="atLeast"/>
+              <w:jc w:val="both"/>
+              <w:rPr>
+                <w:rFonts w:ascii="Segoe UI" w:eastAsia="Times New Roman" w:hAnsi="Segoe UI" w:cs="Segoe UI"/>
+                <w:i/>
+                <w:color w:val="333333"/>
+                <w:sz w:val="24"/>
+                <w:szCs w:val="24"/>
+                <w:lang w:eastAsia="en-GB"/>
+              </w:rPr>
+            </w:pPr>
+            <w:r>
+              <w:rPr>
+                <w:rFonts w:ascii="Segoe UI" w:eastAsia="Times New Roman" w:hAnsi="Segoe UI" w:cs="Segoe UI"/>
+                <w:i/>
+                <w:color w:val="333333"/>
+                <w:sz w:val="24"/>
+                <w:szCs w:val="24"/>
+                <w:lang w:eastAsia="en-GB"/>
+              </w:rPr>
+              <w:t xml:space="preserve">Very Small fixed Learning Rate </w:t>
+            </w:r>
+            <w:r>
+              <w:rPr>
+                <w:rFonts w:ascii="Segoe UI" w:eastAsia="Times New Roman" w:hAnsi="Segoe UI" w:cs="Segoe UI"/>
+                <w:i/>
+                <w:color w:val="333333"/>
+                <w:sz w:val="24"/>
+                <w:szCs w:val="24"/>
+                <w:lang w:eastAsia="en-GB"/>
+              </w:rPr>
+              <w:t>dropped accuracy</w:t>
+            </w:r>
+            <w:r>
+              <w:rPr>
+                <w:rFonts w:ascii="Segoe UI" w:eastAsia="Times New Roman" w:hAnsi="Segoe UI" w:cs="Segoe UI"/>
+                <w:i/>
+                <w:color w:val="333333"/>
+                <w:sz w:val="24"/>
+                <w:szCs w:val="24"/>
+                <w:lang w:eastAsia="en-GB"/>
+              </w:rPr>
+              <w:t xml:space="preserve"> (also made training longer)</w:t>
+            </w:r>
+          </w:p>
+        </w:tc>
+      </w:tr>
+      <w:tr>
+        <w:tc>
+          <w:tcPr>
+            <w:tcW w:w="5807" w:type="dxa"/>
+          </w:tcPr>
+          <w:p>
+            <w:pPr>
+              <w:spacing w:before="60" w:after="100" w:afterAutospacing="1" w:line="360" w:lineRule="atLeast"/>
+              <w:jc w:val="both"/>
+              <w:rPr>
+                <w:rFonts w:ascii="Segoe UI" w:eastAsia="Times New Roman" w:hAnsi="Segoe UI" w:cs="Segoe UI"/>
+                <w:color w:val="333333"/>
+                <w:sz w:val="24"/>
+                <w:szCs w:val="24"/>
+                <w:lang w:eastAsia="en-GB"/>
+              </w:rPr>
+            </w:pPr>
+            <w:r>
+              <w:rPr>
+                <w:rFonts w:ascii="Segoe UI" w:eastAsia="Times New Roman" w:hAnsi="Segoe UI" w:cs="Segoe UI"/>
+                <w:color w:val="333333"/>
+                <w:sz w:val="24"/>
+                <w:szCs w:val="24"/>
+                <w:lang w:eastAsia="en-GB"/>
+              </w:rPr>
+              <w:t>5</w:t>
+            </w:r>
+            <w:r>
+              <w:rPr>
+                <w:rFonts w:ascii="Segoe UI" w:eastAsia="Times New Roman" w:hAnsi="Segoe UI" w:cs="Segoe UI"/>
+                <w:color w:val="333333"/>
+                <w:sz w:val="24"/>
+                <w:szCs w:val="24"/>
+                <w:lang w:eastAsia="en-GB"/>
+              </w:rPr>
+              <w:t xml:space="preserve"> Layer </w:t>
+            </w:r>
+            <w:r>
+              <w:rPr>
+                <w:rFonts w:ascii="Segoe UI" w:eastAsia="Times New Roman" w:hAnsi="Segoe UI" w:cs="Segoe UI"/>
+                <w:color w:val="333333"/>
+                <w:sz w:val="24"/>
+                <w:szCs w:val="24"/>
+                <w:lang w:eastAsia="en-GB"/>
+              </w:rPr>
+              <w:t xml:space="preserve">Linear </w:t>
+            </w:r>
+            <w:r>
+              <w:rPr>
+                <w:rFonts w:ascii="Segoe UI" w:eastAsia="Times New Roman" w:hAnsi="Segoe UI" w:cs="Segoe UI"/>
+                <w:color w:val="333333"/>
+                <w:sz w:val="24"/>
+                <w:szCs w:val="24"/>
+                <w:lang w:eastAsia="en-GB"/>
+              </w:rPr>
+              <w:t>Model</w:t>
+            </w:r>
+            <w:r>
+              <w:rPr>
+                <w:rFonts w:ascii="Segoe UI" w:eastAsia="Times New Roman" w:hAnsi="Segoe UI" w:cs="Segoe UI"/>
+                <w:color w:val="333333"/>
+                <w:sz w:val="24"/>
+                <w:szCs w:val="24"/>
+                <w:lang w:eastAsia="en-GB"/>
+              </w:rPr>
+              <w:t xml:space="preserve"> – LR decay</w:t>
+            </w:r>
+            <w:r>
+              <w:rPr>
+                <w:rFonts w:ascii="Segoe UI" w:eastAsia="Times New Roman" w:hAnsi="Segoe UI" w:cs="Segoe UI"/>
+                <w:color w:val="333333"/>
+                <w:sz w:val="24"/>
+                <w:szCs w:val="24"/>
+                <w:lang w:eastAsia="en-GB"/>
+              </w:rPr>
+              <w:t xml:space="preserve"> from </w:t>
+            </w:r>
+            <w:r>
+              <w:rPr>
+                <w:rFonts w:ascii="Segoe UI" w:eastAsia="Times New Roman" w:hAnsi="Segoe UI" w:cs="Segoe UI"/>
+                <w:color w:val="333333"/>
+                <w:sz w:val="24"/>
+                <w:szCs w:val="24"/>
+                <w:lang w:eastAsia="en-GB"/>
+              </w:rPr>
+              <w:t>0.003</w:t>
+            </w:r>
+          </w:p>
+        </w:tc>
+        <w:tc>
+          <w:tcPr>
+            <w:tcW w:w="2268" w:type="dxa"/>
+          </w:tcPr>
+          <w:p>
+            <w:pPr>
+              <w:spacing w:before="60" w:after="100" w:afterAutospacing="1" w:line="360" w:lineRule="atLeast"/>
+              <w:jc w:val="center"/>
+              <w:rPr>
+                <w:rFonts w:ascii="Segoe UI" w:eastAsia="Times New Roman" w:hAnsi="Segoe UI" w:cs="Segoe UI"/>
+                <w:color w:val="333333"/>
+                <w:sz w:val="24"/>
+                <w:szCs w:val="24"/>
+                <w:lang w:eastAsia="en-GB"/>
+              </w:rPr>
+            </w:pPr>
+            <w:r>
+              <w:rPr>
+                <w:rFonts w:ascii="Segoe UI" w:eastAsia="Times New Roman" w:hAnsi="Segoe UI" w:cs="Segoe UI"/>
+                <w:color w:val="333333"/>
+                <w:sz w:val="24"/>
+                <w:szCs w:val="24"/>
+                <w:lang w:eastAsia="en-GB"/>
+              </w:rPr>
+              <w:t>97.41%</w:t>
+            </w:r>
+          </w:p>
+        </w:tc>
+        <w:tc>
+          <w:tcPr>
+            <w:tcW w:w="2268" w:type="dxa"/>
+          </w:tcPr>
+          <w:p>
+            <w:pPr>
+              <w:spacing w:before="60" w:after="100" w:afterAutospacing="1" w:line="360" w:lineRule="atLeast"/>
+              <w:jc w:val="center"/>
+              <w:rPr>
+                <w:rFonts w:ascii="Segoe UI" w:eastAsia="Times New Roman" w:hAnsi="Segoe UI" w:cs="Segoe UI"/>
+                <w:color w:val="333333"/>
+                <w:sz w:val="24"/>
+                <w:szCs w:val="24"/>
+                <w:lang w:eastAsia="en-GB"/>
+              </w:rPr>
+            </w:pPr>
+            <w:r>
+              <w:rPr>
+                <w:rFonts w:ascii="Segoe UI" w:eastAsia="Times New Roman" w:hAnsi="Segoe UI" w:cs="Segoe UI"/>
+                <w:color w:val="333333"/>
+                <w:sz w:val="24"/>
+                <w:szCs w:val="24"/>
+                <w:lang w:eastAsia="en-GB"/>
+              </w:rPr>
+              <w:t>97.3%</w:t>
+            </w:r>
+          </w:p>
+        </w:tc>
+      </w:tr>
+      <w:tr>
+        <w:tc>
+          <w:tcPr>
+            <w:tcW w:w="10343" w:type="dxa"/>
+            <w:gridSpan w:val="3"/>
+          </w:tcPr>
+          <w:p>
+            <w:pPr>
+              <w:spacing w:before="60" w:after="100" w:afterAutospacing="1" w:line="360" w:lineRule="atLeast"/>
+              <w:jc w:val="both"/>
+              <w:rPr>
+                <w:rFonts w:ascii="Segoe UI" w:eastAsia="Times New Roman" w:hAnsi="Segoe UI" w:cs="Segoe UI"/>
+                <w:i/>
+                <w:color w:val="333333"/>
+                <w:sz w:val="24"/>
+                <w:szCs w:val="24"/>
+                <w:lang w:eastAsia="en-GB"/>
+              </w:rPr>
+            </w:pPr>
+            <w:r>
+              <w:rPr>
+                <w:rFonts w:ascii="Segoe UI" w:eastAsia="Times New Roman" w:hAnsi="Segoe UI" w:cs="Segoe UI"/>
+                <w:i/>
+                <w:color w:val="333333"/>
+                <w:sz w:val="24"/>
+                <w:szCs w:val="24"/>
+                <w:lang w:eastAsia="en-GB"/>
+              </w:rPr>
+              <w:t>Learning Rate decay doesn’t seem to help on linear models</w:t>
+            </w:r>
+          </w:p>
+        </w:tc>
+      </w:tr>
+      <w:tr>
+        <w:tc>
+          <w:tcPr>
+            <w:tcW w:w="5807" w:type="dxa"/>
+          </w:tcPr>
+          <w:p>
+            <w:pPr>
+              <w:spacing w:before="60" w:after="100" w:afterAutospacing="1" w:line="360" w:lineRule="atLeast"/>
+              <w:jc w:val="both"/>
+              <w:rPr>
+                <w:rFonts w:ascii="Segoe UI" w:eastAsia="Times New Roman" w:hAnsi="Segoe UI" w:cs="Segoe UI"/>
+                <w:color w:val="333333"/>
+                <w:sz w:val="24"/>
+                <w:szCs w:val="24"/>
+                <w:lang w:eastAsia="en-GB"/>
+              </w:rPr>
+            </w:pPr>
+            <w:r>
+              <w:rPr>
+                <w:rFonts w:ascii="Segoe UI" w:eastAsia="Times New Roman" w:hAnsi="Segoe UI" w:cs="Segoe UI"/>
+                <w:color w:val="333333"/>
+                <w:sz w:val="24"/>
+                <w:szCs w:val="24"/>
+                <w:lang w:eastAsia="en-GB"/>
+              </w:rPr>
+              <w:t>Final Model – 3 Conv Layers</w:t>
+            </w:r>
+            <w:r>
+              <w:rPr>
+                <w:rFonts w:ascii="Segoe UI" w:eastAsia="Times New Roman" w:hAnsi="Segoe UI" w:cs="Segoe UI"/>
+                <w:color w:val="333333"/>
+                <w:sz w:val="24"/>
+                <w:szCs w:val="24"/>
+                <w:lang w:eastAsia="en-GB"/>
+              </w:rPr>
+              <w:t xml:space="preserve"> </w:t>
+            </w:r>
+            <w:r>
+              <w:rPr>
+                <w:rFonts w:ascii="Segoe UI" w:eastAsia="Times New Roman" w:hAnsi="Segoe UI" w:cs="Segoe UI"/>
+                <w:color w:val="333333"/>
+                <w:sz w:val="24"/>
+                <w:szCs w:val="24"/>
+                <w:lang w:eastAsia="en-GB"/>
+              </w:rPr>
+              <w:t>– LR: 0.01</w:t>
+            </w:r>
+          </w:p>
+        </w:tc>
+        <w:tc>
+          <w:tcPr>
+            <w:tcW w:w="2268" w:type="dxa"/>
+          </w:tcPr>
+          <w:p>
+            <w:pPr>
+              <w:spacing w:before="60" w:after="100" w:afterAutospacing="1" w:line="360" w:lineRule="atLeast"/>
+              <w:jc w:val="center"/>
+              <w:rPr>
+                <w:rFonts w:ascii="Segoe UI" w:eastAsia="Times New Roman" w:hAnsi="Segoe UI" w:cs="Segoe UI"/>
+                <w:color w:val="333333"/>
+                <w:sz w:val="24"/>
+                <w:szCs w:val="24"/>
+                <w:lang w:eastAsia="en-GB"/>
+              </w:rPr>
+            </w:pPr>
+            <w:r>
+              <w:rPr>
+                <w:rFonts w:ascii="Segoe UI" w:eastAsia="Times New Roman" w:hAnsi="Segoe UI" w:cs="Segoe UI"/>
+                <w:color w:val="333333"/>
+                <w:sz w:val="24"/>
+                <w:szCs w:val="24"/>
+                <w:lang w:eastAsia="en-GB"/>
+              </w:rPr>
+              <w:t>98.55%</w:t>
+            </w:r>
+          </w:p>
+        </w:tc>
+        <w:tc>
+          <w:tcPr>
+            <w:tcW w:w="2268" w:type="dxa"/>
+          </w:tcPr>
+          <w:p>
+            <w:pPr>
+              <w:spacing w:before="60" w:after="100" w:afterAutospacing="1" w:line="360" w:lineRule="atLeast"/>
+              <w:jc w:val="center"/>
+              <w:rPr>
+                <w:rFonts w:ascii="Segoe UI" w:eastAsia="Times New Roman" w:hAnsi="Segoe UI" w:cs="Segoe UI"/>
+                <w:color w:val="333333"/>
+                <w:sz w:val="24"/>
+                <w:szCs w:val="24"/>
+                <w:lang w:eastAsia="en-GB"/>
+              </w:rPr>
+            </w:pPr>
+            <w:r>
+              <w:rPr>
+                <w:rFonts w:ascii="Segoe UI" w:eastAsia="Times New Roman" w:hAnsi="Segoe UI" w:cs="Segoe UI"/>
+                <w:color w:val="333333"/>
+                <w:sz w:val="24"/>
+                <w:szCs w:val="24"/>
+                <w:lang w:eastAsia="en-GB"/>
+              </w:rPr>
+              <w:t>98.62%</w:t>
+            </w:r>
+          </w:p>
+        </w:tc>
+      </w:tr>
+      <w:tr>
+        <w:tc>
+          <w:tcPr>
+            <w:tcW w:w="5807" w:type="dxa"/>
+          </w:tcPr>
+          <w:p>
+            <w:pPr>
+              <w:spacing w:before="60" w:after="100" w:afterAutospacing="1" w:line="360" w:lineRule="atLeast"/>
+              <w:jc w:val="both"/>
+              <w:rPr>
+                <w:rFonts w:ascii="Segoe UI" w:eastAsia="Times New Roman" w:hAnsi="Segoe UI" w:cs="Segoe UI"/>
+                <w:color w:val="333333"/>
+                <w:sz w:val="24"/>
+                <w:szCs w:val="24"/>
+                <w:lang w:eastAsia="en-GB"/>
+              </w:rPr>
+            </w:pPr>
+            <w:r>
+              <w:rPr>
+                <w:rFonts w:ascii="Segoe UI" w:eastAsia="Times New Roman" w:hAnsi="Segoe UI" w:cs="Segoe UI"/>
+                <w:color w:val="333333"/>
+                <w:sz w:val="24"/>
+                <w:szCs w:val="24"/>
+                <w:lang w:eastAsia="en-GB"/>
+              </w:rPr>
+              <w:t>Final Model – 3 Conv Layers</w:t>
+            </w:r>
+            <w:r>
+              <w:rPr>
+                <w:rFonts w:ascii="Segoe UI" w:eastAsia="Times New Roman" w:hAnsi="Segoe UI" w:cs="Segoe UI"/>
+                <w:color w:val="333333"/>
+                <w:sz w:val="24"/>
+                <w:szCs w:val="24"/>
+                <w:lang w:eastAsia="en-GB"/>
+              </w:rPr>
+              <w:t xml:space="preserve"> - </w:t>
+            </w:r>
+            <w:r>
+              <w:rPr>
+                <w:rFonts w:ascii="Segoe UI" w:eastAsia="Times New Roman" w:hAnsi="Segoe UI" w:cs="Segoe UI"/>
+                <w:color w:val="333333"/>
+                <w:sz w:val="24"/>
+                <w:szCs w:val="24"/>
+                <w:lang w:eastAsia="en-GB"/>
+              </w:rPr>
+              <w:t>LR decay from 0.003</w:t>
+            </w:r>
+          </w:p>
+        </w:tc>
+        <w:tc>
+          <w:tcPr>
+            <w:tcW w:w="2268" w:type="dxa"/>
+          </w:tcPr>
+          <w:p>
+            <w:pPr>
+              <w:spacing w:before="60" w:after="100" w:afterAutospacing="1" w:line="360" w:lineRule="atLeast"/>
+              <w:jc w:val="center"/>
+              <w:rPr>
+                <w:rFonts w:ascii="Segoe UI" w:eastAsia="Times New Roman" w:hAnsi="Segoe UI" w:cs="Segoe UI"/>
+                <w:color w:val="333333"/>
+                <w:sz w:val="24"/>
+                <w:szCs w:val="24"/>
+                <w:lang w:eastAsia="en-GB"/>
+              </w:rPr>
+            </w:pPr>
+            <w:r>
+              <w:rPr>
+                <w:rFonts w:ascii="Segoe UI" w:eastAsia="Times New Roman" w:hAnsi="Segoe UI" w:cs="Segoe UI"/>
+                <w:color w:val="333333"/>
+                <w:sz w:val="24"/>
+                <w:szCs w:val="24"/>
+                <w:lang w:eastAsia="en-GB"/>
+              </w:rPr>
+              <w:t>99.14%</w:t>
+            </w:r>
+          </w:p>
+        </w:tc>
+        <w:tc>
+          <w:tcPr>
+            <w:tcW w:w="2268" w:type="dxa"/>
+          </w:tcPr>
+          <w:p>
+            <w:pPr>
+              <w:spacing w:before="60" w:after="100" w:afterAutospacing="1" w:line="360" w:lineRule="atLeast"/>
+              <w:jc w:val="center"/>
+              <w:rPr>
+                <w:rFonts w:ascii="Segoe UI" w:eastAsia="Times New Roman" w:hAnsi="Segoe UI" w:cs="Segoe UI"/>
+                <w:color w:val="333333"/>
+                <w:sz w:val="24"/>
+                <w:szCs w:val="24"/>
+                <w:lang w:eastAsia="en-GB"/>
+              </w:rPr>
+            </w:pPr>
+            <w:r>
+              <w:rPr>
+                <w:rFonts w:ascii="Segoe UI" w:eastAsia="Times New Roman" w:hAnsi="Segoe UI" w:cs="Segoe UI"/>
+                <w:color w:val="333333"/>
+                <w:sz w:val="24"/>
+                <w:szCs w:val="24"/>
+                <w:lang w:eastAsia="en-GB"/>
+              </w:rPr>
+              <w:t>99.3</w:t>
+            </w:r>
+            <w:r>
+              <w:rPr>
+                <w:rFonts w:ascii="Segoe UI" w:eastAsia="Times New Roman" w:hAnsi="Segoe UI" w:cs="Segoe UI"/>
+                <w:color w:val="333333"/>
+                <w:sz w:val="24"/>
+                <w:szCs w:val="24"/>
+                <w:lang w:eastAsia="en-GB"/>
+              </w:rPr>
+              <w:t>5</w:t>
+            </w:r>
+            <w:r>
+              <w:rPr>
+                <w:rFonts w:ascii="Segoe UI" w:eastAsia="Times New Roman" w:hAnsi="Segoe UI" w:cs="Segoe UI"/>
+                <w:color w:val="333333"/>
+                <w:sz w:val="24"/>
+                <w:szCs w:val="24"/>
+                <w:lang w:eastAsia="en-GB"/>
+              </w:rPr>
+              <w:t>%</w:t>
+            </w:r>
+          </w:p>
+        </w:tc>
+      </w:tr>
+    </w:tbl>
     <w:p>
       <w:pPr>
         <w:spacing w:before="60" w:after="100" w:afterAutospacing="1" w:line="360" w:lineRule="atLeast"/>
@@ -2982,126 +5083,6 @@
           <w:szCs w:val="24"/>
           <w:lang w:eastAsia="en-GB"/>
         </w:rPr>
-        <w:t xml:space="preserve">The main driver for the performance improvement was the addition of Convolutional Layers. I won’t </w:t>
-      </w:r>
-      <w:r>
-        <w:rPr>
-          <w:rFonts w:ascii="Segoe UI" w:eastAsia="Times New Roman" w:hAnsi="Segoe UI" w:cs="Segoe UI"/>
-          <w:color w:val="333333"/>
-          <w:sz w:val="24"/>
-          <w:szCs w:val="24"/>
-          <w:lang w:eastAsia="en-GB"/>
-        </w:rPr>
-        <w:t>explain them in deep detail</w:t>
-      </w:r>
-      <w:r>
-        <w:rPr>
-          <w:rFonts w:ascii="Segoe UI" w:eastAsia="Times New Roman" w:hAnsi="Segoe UI" w:cs="Segoe UI"/>
-          <w:color w:val="333333"/>
-          <w:sz w:val="24"/>
-          <w:szCs w:val="24"/>
-          <w:lang w:eastAsia="en-GB"/>
-        </w:rPr>
-        <w:t xml:space="preserve"> because that would take </w:t>
-      </w:r>
-      <w:r>
-        <w:rPr>
-          <w:rFonts w:ascii="Segoe UI" w:eastAsia="Times New Roman" w:hAnsi="Segoe UI" w:cs="Segoe UI"/>
-          <w:color w:val="333333"/>
-          <w:sz w:val="24"/>
-          <w:szCs w:val="24"/>
-          <w:lang w:eastAsia="en-GB"/>
-        </w:rPr>
-        <w:t>too</w:t>
-      </w:r>
-      <w:r>
-        <w:rPr>
-          <w:rFonts w:ascii="Segoe UI" w:eastAsia="Times New Roman" w:hAnsi="Segoe UI" w:cs="Segoe UI"/>
-          <w:color w:val="333333"/>
-          <w:sz w:val="24"/>
-          <w:szCs w:val="24"/>
-          <w:lang w:eastAsia="en-GB"/>
-        </w:rPr>
-        <w:t xml:space="preserve"> long </w:t>
-      </w:r>
-      <w:r>
-        <w:rPr>
-          <w:rFonts w:ascii="Segoe UI" w:eastAsia="Times New Roman" w:hAnsi="Segoe UI" w:cs="Segoe UI"/>
-          <w:color w:val="333333"/>
-          <w:sz w:val="24"/>
-          <w:szCs w:val="24"/>
-          <w:lang w:eastAsia="en-GB"/>
-        </w:rPr>
-        <w:t xml:space="preserve">and is not part of the scope of this project, </w:t>
-      </w:r>
-      <w:r>
-        <w:rPr>
-          <w:rFonts w:ascii="Segoe UI" w:eastAsia="Times New Roman" w:hAnsi="Segoe UI" w:cs="Segoe UI"/>
-          <w:color w:val="333333"/>
-          <w:sz w:val="24"/>
-          <w:szCs w:val="24"/>
-          <w:lang w:eastAsia="en-GB"/>
-        </w:rPr>
-        <w:t xml:space="preserve">but the idea is to </w:t>
-      </w:r>
-      <w:r>
-        <w:rPr>
-          <w:rFonts w:ascii="Segoe UI" w:eastAsia="Times New Roman" w:hAnsi="Segoe UI" w:cs="Segoe UI"/>
-          <w:color w:val="333333"/>
-          <w:sz w:val="24"/>
-          <w:szCs w:val="24"/>
-          <w:lang w:eastAsia="en-GB"/>
-        </w:rPr>
-        <w:t>create small “filters” and scan them through the image</w:t>
-      </w:r>
-      <w:r>
-        <w:rPr>
-          <w:rFonts w:ascii="Segoe UI" w:eastAsia="Times New Roman" w:hAnsi="Segoe UI" w:cs="Segoe UI"/>
-          <w:color w:val="333333"/>
-          <w:sz w:val="24"/>
-          <w:szCs w:val="24"/>
-          <w:lang w:eastAsia="en-GB"/>
-        </w:rPr>
-        <w:t xml:space="preserve"> (so instead of doing a weighted sum across all pixels in the image, it does only on a subset of the image)</w:t>
-      </w:r>
-      <w:r>
-        <w:rPr>
-          <w:rFonts w:ascii="Segoe UI" w:eastAsia="Times New Roman" w:hAnsi="Segoe UI" w:cs="Segoe UI"/>
-          <w:color w:val="333333"/>
-          <w:sz w:val="24"/>
-          <w:szCs w:val="24"/>
-          <w:lang w:eastAsia="en-GB"/>
-        </w:rPr>
-        <w:t xml:space="preserve"> </w:t>
-      </w:r>
-      <w:r>
-        <w:rPr>
-          <w:rFonts w:ascii="Segoe UI" w:eastAsia="Times New Roman" w:hAnsi="Segoe UI" w:cs="Segoe UI"/>
-          <w:color w:val="333333"/>
-          <w:sz w:val="24"/>
-          <w:szCs w:val="24"/>
-          <w:lang w:eastAsia="en-GB"/>
-        </w:rPr>
-        <w:t>producing what is called “activation maps”</w:t>
-      </w:r>
-      <w:r>
-        <w:rPr>
-          <w:rFonts w:ascii="Segoe UI" w:eastAsia="Times New Roman" w:hAnsi="Segoe UI" w:cs="Segoe UI"/>
-          <w:color w:val="333333"/>
-          <w:sz w:val="24"/>
-          <w:szCs w:val="24"/>
-          <w:lang w:eastAsia="en-GB"/>
-        </w:rPr>
-        <w:t xml:space="preserve">. </w:t>
-      </w:r>
-      <w:r>
-        <w:rPr>
-          <w:rFonts w:ascii="Segoe UI" w:eastAsia="Times New Roman" w:hAnsi="Segoe UI" w:cs="Segoe UI"/>
-          <w:color w:val="333333"/>
-          <w:sz w:val="24"/>
-          <w:szCs w:val="24"/>
-          <w:lang w:eastAsia="en-GB"/>
-        </w:rPr>
         <w:t xml:space="preserve"> </w:t>
       </w:r>
     </w:p>
@@ -3126,496 +5107,18 @@
           <w:szCs w:val="24"/>
           <w:lang w:eastAsia="en-GB"/>
         </w:rPr>
-        <w:t>FYI: all the images bellow are from the “</w:t>
-      </w:r>
-      <w:r>
-        <w:rPr>
-          <w:rFonts w:ascii="Segoe UI" w:eastAsia="Times New Roman" w:hAnsi="Segoe UI" w:cs="Segoe UI"/>
-          <w:color w:val="333333"/>
-          <w:sz w:val="24"/>
-          <w:szCs w:val="24"/>
-          <w:lang w:eastAsia="en-GB"/>
-        </w:rPr>
-        <w:t xml:space="preserve">CS231n Winter 2016: Lecture 7: Convolutional Neural Networks” (the link to the videos can be found on the “links” section in the end of this report). </w:t>
-      </w:r>
-    </w:p>
-    <w:p>
-      <w:pPr>
-        <w:spacing w:before="60" w:after="100" w:afterAutospacing="1" w:line="360" w:lineRule="atLeast"/>
-        <w:ind w:firstLine="720"/>
-        <w:jc w:val="both"/>
-        <w:rPr>
-          <w:rFonts w:ascii="Segoe UI" w:eastAsia="Times New Roman" w:hAnsi="Segoe UI" w:cs="Segoe UI"/>
-          <w:color w:val="333333"/>
-          <w:sz w:val="24"/>
-          <w:szCs w:val="24"/>
-          <w:lang w:eastAsia="en-GB"/>
-        </w:rPr>
-      </w:pPr>
-      <w:r>
-        <w:rPr>
-          <w:rFonts w:ascii="Segoe UI" w:eastAsia="Times New Roman" w:hAnsi="Segoe UI" w:cs="Segoe UI"/>
-          <w:color w:val="333333"/>
-          <w:sz w:val="24"/>
-          <w:szCs w:val="24"/>
-          <w:lang w:eastAsia="en-GB"/>
-        </w:rPr>
-        <w:t xml:space="preserve">For example, given a 7 X 7 image as the one bellow, we can create a 3 X 3 filter and “move it” to the right using a particular “stride”. </w:t>
-      </w:r>
-    </w:p>
-    <w:p>
-      <w:pPr>
-        <w:spacing w:before="60" w:after="100" w:afterAutospacing="1" w:line="360" w:lineRule="atLeast"/>
-        <w:ind w:firstLine="720"/>
-        <w:jc w:val="both"/>
-        <w:rPr>
-          <w:rFonts w:ascii="Segoe UI" w:eastAsia="Times New Roman" w:hAnsi="Segoe UI" w:cs="Segoe UI"/>
-          <w:color w:val="333333"/>
-          <w:sz w:val="24"/>
-          <w:szCs w:val="24"/>
-          <w:lang w:eastAsia="en-GB"/>
-        </w:rPr>
-      </w:pPr>
-    </w:p>
-    <w:p>
-      <w:pPr>
-        <w:spacing w:before="60" w:after="100" w:afterAutospacing="1" w:line="360" w:lineRule="atLeast"/>
-        <w:ind w:firstLine="720"/>
-        <w:jc w:val="center"/>
-        <w:rPr>
-          <w:rFonts w:ascii="Segoe UI" w:eastAsia="Times New Roman" w:hAnsi="Segoe UI" w:cs="Segoe UI"/>
-          <w:color w:val="333333"/>
-          <w:sz w:val="24"/>
-          <w:szCs w:val="24"/>
-          <w:lang w:eastAsia="en-GB"/>
-        </w:rPr>
-      </w:pPr>
-      <w:r>
-        <w:rPr>
-          <w:noProof/>
-          <w:lang w:eastAsia="en-GB"/>
-        </w:rPr>
         <w:lastRenderedPageBreak/>
-        <w:drawing>
-          <wp:inline distT="0" distB="0" distL="0" distR="0" wp14:anchorId="345EF959" wp14:editId="3A90931D">
-            <wp:extent cx="2905125" cy="3286125"/>
-            <wp:effectExtent l="0" t="0" r="9525" b="9525"/>
-            <wp:docPr id="20" name="Picture 20"/>
-            <wp:cNvGraphicFramePr>
-              <a:graphicFrameLocks xmlns:a="http://schemas.openxmlformats.org/drawingml/2006/main" noChangeAspect="1"/>
-            </wp:cNvGraphicFramePr>
-            <a:graphic xmlns:a="http://schemas.openxmlformats.org/drawingml/2006/main">
-              <a:graphicData uri="http://schemas.openxmlformats.org/drawingml/2006/picture">
-                <pic:pic xmlns:pic="http://schemas.openxmlformats.org/drawingml/2006/picture">
-                  <pic:nvPicPr>
-                    <pic:cNvPr id="0" name="Picture 5"/>
-                    <pic:cNvPicPr>
-                      <a:picLocks noChangeAspect="1" noChangeArrowheads="1"/>
-                    </pic:cNvPicPr>
-                  </pic:nvPicPr>
-                  <pic:blipFill>
-                    <a:blip r:embed="rId15">
-                      <a:extLst>
-                        <a:ext uri="{28A0092B-C50C-407E-A947-70E740481C1C}">
-                          <a14:useLocalDpi xmlns:a14="http://schemas.microsoft.com/office/drawing/2010/main" val="0"/>
-                        </a:ext>
-                      </a:extLst>
-                    </a:blip>
-                    <a:srcRect/>
-                    <a:stretch>
-                      <a:fillRect/>
-                    </a:stretch>
-                  </pic:blipFill>
-                  <pic:spPr bwMode="auto">
-                    <a:xfrm>
-                      <a:off x="0" y="0"/>
-                      <a:ext cx="2905125" cy="3286125"/>
-                    </a:xfrm>
-                    <a:prstGeom prst="rect">
-                      <a:avLst/>
-                    </a:prstGeom>
-                    <a:noFill/>
-                    <a:ln>
-                      <a:noFill/>
-                    </a:ln>
-                  </pic:spPr>
-                </pic:pic>
-              </a:graphicData>
-            </a:graphic>
-          </wp:inline>
-        </w:drawing>
-      </w:r>
-    </w:p>
-    <w:p>
-      <w:pPr>
-        <w:spacing w:before="60" w:after="100" w:afterAutospacing="1" w:line="360" w:lineRule="atLeast"/>
-        <w:ind w:firstLine="720"/>
-        <w:jc w:val="both"/>
-        <w:rPr>
-          <w:rFonts w:ascii="Segoe UI" w:eastAsia="Times New Roman" w:hAnsi="Segoe UI" w:cs="Segoe UI"/>
-          <w:color w:val="333333"/>
-          <w:sz w:val="24"/>
-          <w:szCs w:val="24"/>
-          <w:lang w:eastAsia="en-GB"/>
-        </w:rPr>
-      </w:pPr>
-      <w:r>
-        <w:rPr>
-          <w:rFonts w:ascii="Segoe UI" w:eastAsia="Times New Roman" w:hAnsi="Segoe UI" w:cs="Segoe UI"/>
-          <w:color w:val="333333"/>
-          <w:sz w:val="24"/>
-          <w:szCs w:val="24"/>
-          <w:lang w:eastAsia="en-GB"/>
-        </w:rPr>
-        <w:t>The stride indicates how much does the filter move in one direction, so for example, a stride of 1, moves the filter one pixel at a time, a stride of two moves it two pixels at a time and so on.</w:t>
-      </w:r>
-    </w:p>
-    <w:p>
-      <w:pPr>
-        <w:spacing w:before="60" w:after="100" w:afterAutospacing="1" w:line="360" w:lineRule="atLeast"/>
-        <w:ind w:firstLine="720"/>
-        <w:jc w:val="both"/>
-        <w:rPr>
-          <w:rFonts w:ascii="Segoe UI" w:eastAsia="Times New Roman" w:hAnsi="Segoe UI" w:cs="Segoe UI"/>
-          <w:color w:val="333333"/>
-          <w:sz w:val="24"/>
-          <w:szCs w:val="24"/>
-          <w:lang w:eastAsia="en-GB"/>
-        </w:rPr>
-      </w:pPr>
-    </w:p>
-    <w:p>
-      <w:pPr>
-        <w:spacing w:before="60" w:after="100" w:afterAutospacing="1" w:line="360" w:lineRule="atLeast"/>
-        <w:jc w:val="center"/>
-        <w:rPr>
-          <w:rFonts w:ascii="Segoe UI" w:eastAsia="Times New Roman" w:hAnsi="Segoe UI" w:cs="Segoe UI"/>
-          <w:color w:val="333333"/>
-          <w:sz w:val="24"/>
-          <w:szCs w:val="24"/>
-          <w:lang w:eastAsia="en-GB"/>
-        </w:rPr>
-      </w:pPr>
-      <w:r>
-        <w:rPr>
-          <w:noProof/>
-          <w:lang w:eastAsia="en-GB"/>
-        </w:rPr>
-        <w:drawing>
-          <wp:inline distT="0" distB="0" distL="0" distR="0" wp14:anchorId="5E71ADCA" wp14:editId="4A24FAB2">
-            <wp:extent cx="5524768" cy="3371850"/>
-            <wp:effectExtent l="0" t="0" r="0" b="0"/>
-            <wp:docPr id="10" name="Picture 10"/>
-            <wp:cNvGraphicFramePr>
-              <a:graphicFrameLocks xmlns:a="http://schemas.openxmlformats.org/drawingml/2006/main" noChangeAspect="1"/>
-            </wp:cNvGraphicFramePr>
-            <a:graphic xmlns:a="http://schemas.openxmlformats.org/drawingml/2006/main">
-              <a:graphicData uri="http://schemas.openxmlformats.org/drawingml/2006/picture">
-                <pic:pic xmlns:pic="http://schemas.openxmlformats.org/drawingml/2006/picture">
-                  <pic:nvPicPr>
-                    <pic:cNvPr id="0" name="Picture 4"/>
-                    <pic:cNvPicPr>
-                      <a:picLocks noChangeAspect="1" noChangeArrowheads="1"/>
-                    </pic:cNvPicPr>
-                  </pic:nvPicPr>
-                  <pic:blipFill>
-                    <a:blip r:embed="rId16">
-                      <a:extLst>
-                        <a:ext uri="{28A0092B-C50C-407E-A947-70E740481C1C}">
-                          <a14:useLocalDpi xmlns:a14="http://schemas.microsoft.com/office/drawing/2010/main" val="0"/>
-                        </a:ext>
-                      </a:extLst>
-                    </a:blip>
-                    <a:srcRect/>
-                    <a:stretch>
-                      <a:fillRect/>
-                    </a:stretch>
-                  </pic:blipFill>
-                  <pic:spPr bwMode="auto">
-                    <a:xfrm>
-                      <a:off x="0" y="0"/>
-                      <a:ext cx="5526182" cy="3372713"/>
-                    </a:xfrm>
-                    <a:prstGeom prst="rect">
-                      <a:avLst/>
-                    </a:prstGeom>
-                    <a:noFill/>
-                    <a:ln>
-                      <a:noFill/>
-                    </a:ln>
-                  </pic:spPr>
-                </pic:pic>
-              </a:graphicData>
-            </a:graphic>
-          </wp:inline>
-        </w:drawing>
-      </w:r>
-    </w:p>
-    <w:p>
-      <w:pPr>
-        <w:spacing w:before="60" w:after="100" w:afterAutospacing="1" w:line="360" w:lineRule="atLeast"/>
-        <w:ind w:firstLine="720"/>
-        <w:jc w:val="both"/>
-        <w:rPr>
-          <w:rFonts w:ascii="Segoe UI" w:eastAsia="Times New Roman" w:hAnsi="Segoe UI" w:cs="Segoe UI"/>
-          <w:color w:val="333333"/>
-          <w:sz w:val="24"/>
-          <w:szCs w:val="24"/>
-          <w:lang w:eastAsia="en-GB"/>
-        </w:rPr>
-      </w:pPr>
-    </w:p>
-    <w:p>
-      <w:pPr>
-        <w:spacing w:before="60" w:after="100" w:afterAutospacing="1" w:line="360" w:lineRule="atLeast"/>
-        <w:ind w:firstLine="720"/>
-        <w:jc w:val="both"/>
-        <w:rPr>
-          <w:rFonts w:ascii="Segoe UI" w:eastAsia="Times New Roman" w:hAnsi="Segoe UI" w:cs="Segoe UI"/>
-          <w:color w:val="333333"/>
-          <w:sz w:val="24"/>
-          <w:szCs w:val="24"/>
-          <w:lang w:eastAsia="en-GB"/>
-        </w:rPr>
-      </w:pPr>
-      <w:r>
-        <w:rPr>
-          <w:rFonts w:ascii="Segoe UI" w:eastAsia="Times New Roman" w:hAnsi="Segoe UI" w:cs="Segoe UI"/>
-          <w:color w:val="333333"/>
-          <w:sz w:val="24"/>
-          <w:szCs w:val="24"/>
-          <w:lang w:eastAsia="en-GB"/>
-        </w:rPr>
-        <w:t>The result is (28X28) because there are 28 unique positions for the 5X5X3 filter.</w:t>
-      </w:r>
-    </w:p>
-    <w:p>
-      <w:pPr>
-        <w:spacing w:before="60" w:after="100" w:afterAutospacing="1" w:line="360" w:lineRule="atLeast"/>
-        <w:ind w:firstLine="720"/>
-        <w:jc w:val="both"/>
-        <w:rPr>
-          <w:rFonts w:ascii="Segoe UI" w:eastAsia="Times New Roman" w:hAnsi="Segoe UI" w:cs="Segoe UI"/>
-          <w:color w:val="333333"/>
-          <w:sz w:val="24"/>
-          <w:szCs w:val="24"/>
-          <w:lang w:eastAsia="en-GB"/>
-        </w:rPr>
-      </w:pPr>
-      <w:r>
-        <w:rPr>
-          <w:rFonts w:ascii="Segoe UI" w:eastAsia="Times New Roman" w:hAnsi="Segoe UI" w:cs="Segoe UI"/>
-          <w:color w:val="333333"/>
-          <w:sz w:val="24"/>
-          <w:szCs w:val="24"/>
-          <w:lang w:eastAsia="en-GB"/>
-        </w:rPr>
-        <w:t>The “activation maps” can then be stacked on top of each other producing a new image, on the example bellow of (28 X 28 X 6):</w:t>
-      </w:r>
-    </w:p>
-    <w:p>
-      <w:pPr>
-        <w:spacing w:before="60" w:after="100" w:afterAutospacing="1" w:line="360" w:lineRule="atLeast"/>
-        <w:ind w:firstLine="720"/>
-        <w:jc w:val="both"/>
-        <w:rPr>
-          <w:rFonts w:ascii="Segoe UI" w:eastAsia="Times New Roman" w:hAnsi="Segoe UI" w:cs="Segoe UI"/>
-          <w:color w:val="333333"/>
-          <w:sz w:val="24"/>
-          <w:szCs w:val="24"/>
-          <w:lang w:eastAsia="en-GB"/>
-        </w:rPr>
-      </w:pPr>
-    </w:p>
-    <w:p/>
-    <w:p>
-      <w:pPr>
-        <w:jc w:val="center"/>
-      </w:pPr>
-      <w:r>
-        <w:rPr>
-          <w:noProof/>
-          <w:lang w:eastAsia="en-GB"/>
-        </w:rPr>
-        <w:drawing>
-          <wp:inline distT="0" distB="0" distL="0" distR="0" wp14:anchorId="05721842" wp14:editId="051946B1">
-            <wp:extent cx="5506480" cy="3352800"/>
-            <wp:effectExtent l="0" t="0" r="0" b="0"/>
-            <wp:docPr id="5" name="Picture 5"/>
-            <wp:cNvGraphicFramePr>
-              <a:graphicFrameLocks xmlns:a="http://schemas.openxmlformats.org/drawingml/2006/main" noChangeAspect="1"/>
-            </wp:cNvGraphicFramePr>
-            <a:graphic xmlns:a="http://schemas.openxmlformats.org/drawingml/2006/main">
-              <a:graphicData uri="http://schemas.openxmlformats.org/drawingml/2006/picture">
-                <pic:pic xmlns:pic="http://schemas.openxmlformats.org/drawingml/2006/picture">
-                  <pic:nvPicPr>
-                    <pic:cNvPr id="0" name="Picture 2"/>
-                    <pic:cNvPicPr>
-                      <a:picLocks noChangeAspect="1" noChangeArrowheads="1"/>
-                    </pic:cNvPicPr>
-                  </pic:nvPicPr>
-                  <pic:blipFill>
-                    <a:blip r:embed="rId17">
-                      <a:extLst>
-                        <a:ext uri="{28A0092B-C50C-407E-A947-70E740481C1C}">
-                          <a14:useLocalDpi xmlns:a14="http://schemas.microsoft.com/office/drawing/2010/main" val="0"/>
-                        </a:ext>
-                      </a:extLst>
-                    </a:blip>
-                    <a:srcRect/>
-                    <a:stretch>
-                      <a:fillRect/>
-                    </a:stretch>
-                  </pic:blipFill>
-                  <pic:spPr bwMode="auto">
-                    <a:xfrm>
-                      <a:off x="0" y="0"/>
-                      <a:ext cx="5526293" cy="3364864"/>
-                    </a:xfrm>
-                    <a:prstGeom prst="rect">
-                      <a:avLst/>
-                    </a:prstGeom>
-                    <a:noFill/>
-                    <a:ln>
-                      <a:noFill/>
-                    </a:ln>
-                  </pic:spPr>
-                </pic:pic>
-              </a:graphicData>
-            </a:graphic>
-          </wp:inline>
-        </w:drawing>
-      </w:r>
-    </w:p>
-    <w:p/>
-    <w:p>
-      <w:pPr>
-        <w:spacing w:before="60" w:after="100" w:afterAutospacing="1" w:line="360" w:lineRule="atLeast"/>
-        <w:ind w:firstLine="720"/>
-        <w:jc w:val="both"/>
-        <w:rPr>
-          <w:rFonts w:ascii="Segoe UI" w:eastAsia="Times New Roman" w:hAnsi="Segoe UI" w:cs="Segoe UI"/>
-          <w:color w:val="333333"/>
-          <w:sz w:val="24"/>
-          <w:szCs w:val="24"/>
-          <w:lang w:eastAsia="en-GB"/>
-        </w:rPr>
-      </w:pPr>
-      <w:r>
-        <w:rPr>
-          <w:rFonts w:ascii="Segoe UI" w:eastAsia="Times New Roman" w:hAnsi="Segoe UI" w:cs="Segoe UI"/>
-          <w:color w:val="333333"/>
-          <w:sz w:val="24"/>
-          <w:szCs w:val="24"/>
-          <w:lang w:eastAsia="en-GB"/>
-        </w:rPr>
-        <w:t>Then, several convolutional layers can be used together to improve performance:</w:t>
-      </w:r>
-    </w:p>
-    <w:p/>
-    <w:p>
-      <w:pPr>
-        <w:jc w:val="center"/>
-      </w:pPr>
-      <w:r>
-        <w:rPr>
-          <w:noProof/>
-          <w:lang w:eastAsia="en-GB"/>
-        </w:rPr>
-        <w:drawing>
-          <wp:inline distT="0" distB="0" distL="0" distR="0" wp14:anchorId="35B995F2" wp14:editId="2BBA2DBF">
-            <wp:extent cx="5484571" cy="3276600"/>
-            <wp:effectExtent l="0" t="0" r="1905" b="0"/>
-            <wp:docPr id="9" name="Picture 9"/>
-            <wp:cNvGraphicFramePr>
-              <a:graphicFrameLocks xmlns:a="http://schemas.openxmlformats.org/drawingml/2006/main" noChangeAspect="1"/>
-            </wp:cNvGraphicFramePr>
-            <a:graphic xmlns:a="http://schemas.openxmlformats.org/drawingml/2006/main">
-              <a:graphicData uri="http://schemas.openxmlformats.org/drawingml/2006/picture">
-                <pic:pic xmlns:pic="http://schemas.openxmlformats.org/drawingml/2006/picture">
-                  <pic:nvPicPr>
-                    <pic:cNvPr id="0" name="Picture 3"/>
-                    <pic:cNvPicPr>
-                      <a:picLocks noChangeAspect="1" noChangeArrowheads="1"/>
-                    </pic:cNvPicPr>
-                  </pic:nvPicPr>
-                  <pic:blipFill>
-                    <a:blip r:embed="rId18">
-                      <a:extLst>
-                        <a:ext uri="{28A0092B-C50C-407E-A947-70E740481C1C}">
-                          <a14:useLocalDpi xmlns:a14="http://schemas.microsoft.com/office/drawing/2010/main" val="0"/>
-                        </a:ext>
-                      </a:extLst>
-                    </a:blip>
-                    <a:srcRect/>
-                    <a:stretch>
-                      <a:fillRect/>
-                    </a:stretch>
-                  </pic:blipFill>
-                  <pic:spPr bwMode="auto">
-                    <a:xfrm>
-                      <a:off x="0" y="0"/>
-                      <a:ext cx="5506620" cy="3289773"/>
-                    </a:xfrm>
-                    <a:prstGeom prst="rect">
-                      <a:avLst/>
-                    </a:prstGeom>
-                    <a:noFill/>
-                    <a:ln>
-                      <a:noFill/>
-                    </a:ln>
-                  </pic:spPr>
-                </pic:pic>
-              </a:graphicData>
-            </a:graphic>
-          </wp:inline>
-        </w:drawing>
-      </w:r>
-    </w:p>
-    <w:p/>
-    <w:p/>
-    <w:p/>
-    <w:p/>
-    <w:p>
-      <w:pPr>
-        <w:spacing w:before="60" w:after="100" w:afterAutospacing="1" w:line="360" w:lineRule="atLeast"/>
-        <w:ind w:firstLine="720"/>
-        <w:jc w:val="both"/>
-        <w:rPr>
-          <w:rFonts w:ascii="Segoe UI" w:eastAsia="Times New Roman" w:hAnsi="Segoe UI" w:cs="Segoe UI"/>
-          <w:color w:val="333333"/>
-          <w:sz w:val="24"/>
-          <w:szCs w:val="24"/>
-          <w:lang w:eastAsia="en-GB"/>
-        </w:rPr>
-      </w:pPr>
-      <w:r>
-        <w:br w:type="page"/>
-      </w:r>
-    </w:p>
-    <w:p>
-      <w:pPr>
-        <w:spacing w:before="60" w:after="100" w:afterAutospacing="1" w:line="360" w:lineRule="atLeast"/>
-        <w:ind w:firstLine="720"/>
-        <w:jc w:val="both"/>
-        <w:rPr>
-          <w:rFonts w:ascii="Segoe UI" w:eastAsia="Times New Roman" w:hAnsi="Segoe UI" w:cs="Segoe UI"/>
-          <w:color w:val="333333"/>
-          <w:sz w:val="24"/>
-          <w:szCs w:val="24"/>
-          <w:lang w:eastAsia="en-GB"/>
-        </w:rPr>
-      </w:pPr>
-      <w:r>
-        <w:rPr>
-          <w:rFonts w:ascii="Segoe UI" w:eastAsia="Times New Roman" w:hAnsi="Segoe UI" w:cs="Segoe UI"/>
-          <w:color w:val="333333"/>
-          <w:sz w:val="24"/>
-          <w:szCs w:val="24"/>
-          <w:lang w:eastAsia="en-GB"/>
-        </w:rPr>
-        <w:lastRenderedPageBreak/>
-        <w:t xml:space="preserve">The final model </w:t>
+        <w:t>All of the model above where training with 1000 iterations. The majority of them didn’t see improvement after 5000. The final model’s last improv</w:t>
+      </w:r>
+      <w:r>
+        <w:rPr>
+          <w:rFonts w:ascii="Segoe UI" w:eastAsia="Times New Roman" w:hAnsi="Segoe UI" w:cs="Segoe UI"/>
+          <w:color w:val="333333"/>
+          <w:sz w:val="24"/>
+          <w:szCs w:val="24"/>
+          <w:lang w:eastAsia="en-GB"/>
+        </w:rPr>
+        <w:t xml:space="preserve">ement was around iteration 8000 and it </w:t>
       </w:r>
       <w:r>
         <w:rPr>
@@ -4518,49 +6021,35 @@
         </w:rPr>
         <w:t xml:space="preserve"> to be able to run the weighted sum across the one line.</w:t>
       </w:r>
-    </w:p>
-    <w:p>
-      <w:pPr>
-        <w:spacing w:before="60" w:after="100" w:afterAutospacing="1" w:line="360" w:lineRule="atLeast"/>
-        <w:ind w:firstLine="720"/>
-        <w:jc w:val="both"/>
-        <w:rPr>
-          <w:rFonts w:ascii="Segoe UI" w:eastAsia="Times New Roman" w:hAnsi="Segoe UI" w:cs="Segoe UI"/>
-          <w:color w:val="333333"/>
-          <w:sz w:val="24"/>
-          <w:szCs w:val="24"/>
-          <w:lang w:eastAsia="en-GB"/>
-        </w:rPr>
-      </w:pPr>
-      <w:r>
-        <w:rPr>
-          <w:rFonts w:ascii="Segoe UI" w:eastAsia="Times New Roman" w:hAnsi="Segoe UI" w:cs="Segoe UI"/>
-          <w:color w:val="333333"/>
-          <w:sz w:val="24"/>
-          <w:szCs w:val="24"/>
-          <w:lang w:eastAsia="en-GB"/>
-        </w:rPr>
-        <w:t>Adding convolutional layers boosted the accuracy up to 99%. The last piece of improvement was achieved by adding a technique called “dropout”</w:t>
-      </w:r>
-      <w:r>
-        <w:rPr>
-          <w:rFonts w:ascii="Segoe UI" w:eastAsia="Times New Roman" w:hAnsi="Segoe UI" w:cs="Segoe UI"/>
-          <w:color w:val="333333"/>
-          <w:sz w:val="24"/>
-          <w:szCs w:val="24"/>
-          <w:lang w:eastAsia="en-GB"/>
-        </w:rPr>
-        <w:t xml:space="preserve"> which </w:t>
-      </w:r>
-      <w:r>
-        <w:rPr>
-          <w:rFonts w:ascii="Segoe UI" w:eastAsia="Times New Roman" w:hAnsi="Segoe UI" w:cs="Segoe UI"/>
-          <w:color w:val="333333"/>
-          <w:sz w:val="24"/>
-          <w:szCs w:val="24"/>
-          <w:lang w:eastAsia="en-GB"/>
-        </w:rPr>
-        <w:t>works as follows: one or more neural network node is switched off once in a while so that it will not interact with the network (it weights cannot be updated, nor affect the learning of the other network nodes). With dropout, the learned weights of the nodes become somewhat more insensitive to the weights of the other nodes and learn to decide somewhat more by their own (and less dependent on the other nodes they're connected to). In general, dropout helps the network to generalize better and increase accuracy since the (possibly somewhat dominating) influence of a single node is decreased by dropout.</w:t>
+      <w:r>
+        <w:rPr>
+          <w:rFonts w:ascii="Segoe UI" w:eastAsia="Times New Roman" w:hAnsi="Segoe UI" w:cs="Segoe UI"/>
+          <w:color w:val="333333"/>
+          <w:sz w:val="24"/>
+          <w:szCs w:val="24"/>
+          <w:lang w:eastAsia="en-GB"/>
+        </w:rPr>
+        <w:t xml:space="preserve"> </w:t>
+      </w:r>
+      <w:r>
+        <w:rPr>
+          <w:rFonts w:ascii="Segoe UI" w:eastAsia="Times New Roman" w:hAnsi="Segoe UI" w:cs="Segoe UI"/>
+          <w:color w:val="333333"/>
+          <w:sz w:val="24"/>
+          <w:szCs w:val="24"/>
+          <w:lang w:eastAsia="en-GB"/>
+        </w:rPr>
+        <w:t>Adding convolutional layers boosted the accuracy up to 99</w:t>
+      </w:r>
+      <w:r>
+        <w:rPr>
+          <w:rFonts w:ascii="Segoe UI" w:eastAsia="Times New Roman" w:hAnsi="Segoe UI" w:cs="Segoe UI"/>
+          <w:color w:val="333333"/>
+          <w:sz w:val="24"/>
+          <w:szCs w:val="24"/>
+          <w:lang w:eastAsia="en-GB"/>
+        </w:rPr>
+        <w:t>.1%, the final boost was adding 25% dropout on the back propagation step, which reached the final 99.35%.</w:t>
       </w:r>
     </w:p>
     <w:p>
@@ -6396,20 +7885,45 @@
     </w:p>
     <w:p>
       <w:pPr>
-        <w:spacing w:before="360" w:after="360" w:line="240" w:lineRule="auto"/>
-        <w:rPr>
-          <w:rFonts w:ascii="Times New Roman" w:eastAsia="Times New Roman" w:hAnsi="Times New Roman" w:cs="Times New Roman"/>
-          <w:sz w:val="24"/>
-          <w:szCs w:val="24"/>
-          <w:lang w:eastAsia="en-GB"/>
-        </w:rPr>
-      </w:pPr>
+        <w:spacing w:after="240" w:line="360" w:lineRule="atLeast"/>
+        <w:ind w:firstLine="720"/>
+        <w:jc w:val="both"/>
+        <w:rPr>
+          <w:rFonts w:ascii="Segoe UI" w:eastAsia="Times New Roman" w:hAnsi="Segoe UI" w:cs="Segoe UI"/>
+          <w:color w:val="333333"/>
+          <w:sz w:val="24"/>
+          <w:szCs w:val="24"/>
+          <w:lang w:eastAsia="en-GB"/>
+        </w:rPr>
+      </w:pPr>
+      <w:r>
+        <w:rPr>
+          <w:rFonts w:ascii="Segoe UI" w:eastAsia="Times New Roman" w:hAnsi="Segoe UI" w:cs="Segoe UI"/>
+          <w:color w:val="333333"/>
+          <w:sz w:val="24"/>
+          <w:szCs w:val="24"/>
+          <w:lang w:eastAsia="en-GB"/>
+        </w:rPr>
+        <w:t>On the model itself, deeper architectures could be used like adding more layers or making the convolutional filters wider</w:t>
+      </w:r>
+      <w:r>
+        <w:rPr>
+          <w:rFonts w:ascii="Segoe UI" w:eastAsia="Times New Roman" w:hAnsi="Segoe UI" w:cs="Segoe UI"/>
+          <w:color w:val="333333"/>
+          <w:sz w:val="24"/>
+          <w:szCs w:val="24"/>
+          <w:lang w:eastAsia="en-GB"/>
+        </w:rPr>
+        <w:t>, but of course, they would probably only benefit if more training data were provided.</w:t>
+      </w:r>
     </w:p>
     <w:p>
       <w:pPr>
         <w:spacing w:before="360" w:after="240" w:line="240" w:lineRule="auto"/>
         <w:outlineLvl w:val="2"/>
       </w:pPr>
+      <w:bookmarkStart w:id="0" w:name="_GoBack"/>
+      <w:bookmarkEnd w:id="0"/>
       <w:r>
         <w:rPr>
           <w:rFonts w:ascii="Segoe UI" w:eastAsia="Times New Roman" w:hAnsi="Segoe UI" w:cs="Segoe UI"/>
@@ -6598,6 +8112,11 @@
           <w:ilvl w:val="0"/>
           <w:numId w:val="16"/>
         </w:numPr>
+        <w:rPr>
+          <w:rStyle w:val="Hyperlink"/>
+          <w:color w:val="auto"/>
+          <w:u w:val="none"/>
+        </w:rPr>
       </w:pPr>
       <w:r>
         <w:t xml:space="preserve">Dropout: </w:t>
@@ -6610,8 +8129,49 @@
           <w:t>https://www.quora.com/How-does-the-dropout-method-work-in-deep-learning</w:t>
         </w:r>
       </w:hyperlink>
-      <w:bookmarkStart w:id="0" w:name="_GoBack"/>
-      <w:bookmarkEnd w:id="0"/>
+    </w:p>
+    <w:p>
+      <w:pPr>
+        <w:pStyle w:val="ListParagraph"/>
+        <w:numPr>
+          <w:ilvl w:val="0"/>
+          <w:numId w:val="16"/>
+        </w:numPr>
+      </w:pPr>
+      <w:r>
+        <w:t>“</w:t>
+      </w:r>
+      <w:r>
+        <w:t xml:space="preserve">mnist_data.py </w:t>
+      </w:r>
+      <w:r>
+        <w:t xml:space="preserve">“: </w:t>
+      </w:r>
+      <w:hyperlink r:id="rId34" w:history="1">
+        <w:r>
+          <w:rPr>
+            <w:rStyle w:val="Hyperlink"/>
+          </w:rPr>
+          <w:t>https://github.com/martin-gorner/ten</w:t>
+        </w:r>
+        <w:r>
+          <w:rPr>
+            <w:rStyle w:val="Hyperlink"/>
+          </w:rPr>
+          <w:t>s</w:t>
+        </w:r>
+        <w:r>
+          <w:rPr>
+            <w:rStyle w:val="Hyperlink"/>
+          </w:rPr>
+          <w:t>orflow-mnist-tutorial/blob/master/mnist_data.py</w:t>
+        </w:r>
+      </w:hyperlink>
+    </w:p>
+    <w:p>
+      <w:pPr>
+        <w:pStyle w:val="ListParagraph"/>
+      </w:pPr>
     </w:p>
     <w:sectPr>
       <w:pgSz w:w="11906" w:h="16838"/>
@@ -9825,6 +11385,18 @@
       </w:tblBorders>
     </w:tblPr>
   </w:style>
+  <w:style w:type="character" w:styleId="FollowedHyperlink">
+    <w:name w:val="FollowedHyperlink"/>
+    <w:basedOn w:val="DefaultParagraphFont"/>
+    <w:uiPriority w:val="99"/>
+    <w:semiHidden/>
+    <w:unhideWhenUsed/>
+    <w:rsid w:val="0083491B"/>
+    <w:rPr>
+      <w:color w:val="954F72" w:themeColor="followedHyperlink"/>
+      <w:u w:val="single"/>
+    </w:rPr>
+  </w:style>
 </w:styles>
 </file>
 

</xml_diff>